<commit_message>
Q1 Input Output changes
</commit_message>
<xml_diff>
--- a/doc/cs3103-project-B-report.docx
+++ b/doc/cs3103-project-B-report.docx
@@ -404,6 +404,12 @@
         </w:rPr>
         <w:t>Note: Please specify each team member's contribution if not all members make significant contributions to this project.</w:t>
       </w:r>
+      <w:r>
+        <w:rPr>
+          <w:rFonts w:ascii="Times New Roman" w:eastAsia="Times New Roman" w:hAnsi="Times New Roman" w:cs="Times New Roman"/>
+        </w:rPr>
+        <w:t xml:space="preserve"> </w:t>
+      </w:r>
     </w:p>
     <w:p>
       <w:pPr>
@@ -431,8 +437,12 @@
     <w:sdt>
       <w:sdtPr>
         <w:rPr>
+          <w:rFonts w:ascii="SimSun" w:eastAsia="SimSun" w:hAnsi="SimSun" w:cs="SimSun"/>
           <w:b w:val="0"/>
           <w:bCs w:val="0"/>
+          <w:color w:val="auto"/>
+          <w:sz w:val="24"/>
+          <w:szCs w:val="24"/>
         </w:rPr>
         <w:id w:val="-2019769841"/>
         <w:docPartObj>
@@ -442,11 +452,7 @@
       </w:sdtPr>
       <w:sdtEndPr>
         <w:rPr>
-          <w:rFonts w:ascii="SimSun" w:eastAsia="SimSun" w:hAnsi="SimSun" w:cs="SimSun"/>
           <w:noProof/>
-          <w:color w:val="auto"/>
-          <w:sz w:val="24"/>
-          <w:szCs w:val="24"/>
         </w:rPr>
       </w:sdtEndPr>
       <w:sdtContent>
@@ -568,7 +574,7 @@
                 <w:noProof/>
                 <w:webHidden/>
               </w:rPr>
-              <w:t>3</w:t>
+              <w:t>4</w:t>
             </w:r>
             <w:r>
               <w:rPr>
@@ -661,7 +667,7 @@
                 <w:noProof/>
                 <w:webHidden/>
               </w:rPr>
-              <w:t>3</w:t>
+              <w:t>4</w:t>
             </w:r>
             <w:r>
               <w:rPr>
@@ -754,7 +760,7 @@
                 <w:noProof/>
                 <w:webHidden/>
               </w:rPr>
-              <w:t>3</w:t>
+              <w:t>4</w:t>
             </w:r>
             <w:r>
               <w:rPr>
@@ -847,7 +853,7 @@
                 <w:noProof/>
                 <w:webHidden/>
               </w:rPr>
-              <w:t>6</w:t>
+              <w:t>8</w:t>
             </w:r>
             <w:r>
               <w:rPr>
@@ -924,7 +930,7 @@
                 <w:noProof/>
                 <w:webHidden/>
               </w:rPr>
-              <w:t>6</w:t>
+              <w:t>8</w:t>
             </w:r>
             <w:r>
               <w:rPr>
@@ -999,7 +1005,7 @@
                 <w:noProof/>
                 <w:webHidden/>
               </w:rPr>
-              <w:t>8</w:t>
+              <w:t>10</w:t>
             </w:r>
             <w:r>
               <w:rPr>
@@ -1074,7 +1080,7 @@
                 <w:noProof/>
                 <w:webHidden/>
               </w:rPr>
-              <w:t>8</w:t>
+              <w:t>10</w:t>
             </w:r>
             <w:r>
               <w:rPr>
@@ -1149,7 +1155,7 @@
                 <w:noProof/>
                 <w:webHidden/>
               </w:rPr>
-              <w:t>9</w:t>
+              <w:t>10</w:t>
             </w:r>
             <w:r>
               <w:rPr>
@@ -1224,7 +1230,7 @@
                 <w:noProof/>
                 <w:webHidden/>
               </w:rPr>
-              <w:t>9</w:t>
+              <w:t>11</w:t>
             </w:r>
             <w:r>
               <w:rPr>
@@ -1299,7 +1305,7 @@
                 <w:noProof/>
                 <w:webHidden/>
               </w:rPr>
-              <w:t>10</w:t>
+              <w:t>12</w:t>
             </w:r>
             <w:r>
               <w:rPr>
@@ -1375,7 +1381,7 @@
                 <w:noProof/>
                 <w:webHidden/>
               </w:rPr>
-              <w:t>12</w:t>
+              <w:t>13</w:t>
             </w:r>
             <w:r>
               <w:rPr>
@@ -1466,7 +1472,7 @@
                 <w:noProof/>
                 <w:webHidden/>
               </w:rPr>
-              <w:t>12</w:t>
+              <w:t>13</w:t>
             </w:r>
             <w:r>
               <w:rPr>
@@ -1559,7 +1565,7 @@
                 <w:noProof/>
                 <w:webHidden/>
               </w:rPr>
-              <w:t>12</w:t>
+              <w:t>13</w:t>
             </w:r>
             <w:r>
               <w:rPr>
@@ -1652,7 +1658,7 @@
                 <w:noProof/>
                 <w:webHidden/>
               </w:rPr>
-              <w:t>12</w:t>
+              <w:t>13</w:t>
             </w:r>
             <w:r>
               <w:rPr>
@@ -1729,7 +1735,7 @@
                 <w:noProof/>
                 <w:webHidden/>
               </w:rPr>
-              <w:t>12</w:t>
+              <w:t>14</w:t>
             </w:r>
             <w:r>
               <w:rPr>
@@ -1804,7 +1810,7 @@
                 <w:noProof/>
                 <w:webHidden/>
               </w:rPr>
-              <w:t>13</w:t>
+              <w:t>14</w:t>
             </w:r>
             <w:r>
               <w:rPr>
@@ -1879,7 +1885,7 @@
                 <w:noProof/>
                 <w:webHidden/>
               </w:rPr>
-              <w:t>13</w:t>
+              <w:t>14</w:t>
             </w:r>
             <w:r>
               <w:rPr>
@@ -1970,7 +1976,7 @@
                 <w:noProof/>
                 <w:webHidden/>
               </w:rPr>
-              <w:t>13</w:t>
+              <w:t>14</w:t>
             </w:r>
             <w:r>
               <w:rPr>
@@ -2047,7 +2053,7 @@
                 <w:noProof/>
                 <w:webHidden/>
               </w:rPr>
-              <w:t>14</w:t>
+              <w:t>15</w:t>
             </w:r>
             <w:r>
               <w:rPr>
@@ -2122,7 +2128,7 @@
                 <w:noProof/>
                 <w:webHidden/>
               </w:rPr>
-              <w:t>14</w:t>
+              <w:t>15</w:t>
             </w:r>
             <w:r>
               <w:rPr>
@@ -2197,7 +2203,7 @@
                 <w:noProof/>
                 <w:webHidden/>
               </w:rPr>
-              <w:t>14</w:t>
+              <w:t>15</w:t>
             </w:r>
             <w:r>
               <w:rPr>
@@ -2272,7 +2278,7 @@
                 <w:noProof/>
                 <w:webHidden/>
               </w:rPr>
-              <w:t>14</w:t>
+              <w:t>15</w:t>
             </w:r>
             <w:r>
               <w:rPr>
@@ -2347,7 +2353,7 @@
                 <w:noProof/>
                 <w:webHidden/>
               </w:rPr>
-              <w:t>15</w:t>
+              <w:t>16</w:t>
             </w:r>
             <w:r>
               <w:rPr>
@@ -2422,7 +2428,7 @@
                 <w:noProof/>
                 <w:webHidden/>
               </w:rPr>
-              <w:t>15</w:t>
+              <w:t>16</w:t>
             </w:r>
             <w:r>
               <w:rPr>
@@ -2497,7 +2503,7 @@
                 <w:noProof/>
                 <w:webHidden/>
               </w:rPr>
-              <w:t>15</w:t>
+              <w:t>16</w:t>
             </w:r>
             <w:r>
               <w:rPr>
@@ -2572,7 +2578,7 @@
                 <w:noProof/>
                 <w:webHidden/>
               </w:rPr>
-              <w:t>16</w:t>
+              <w:t>17</w:t>
             </w:r>
             <w:r>
               <w:rPr>
@@ -2647,7 +2653,7 @@
                 <w:noProof/>
                 <w:webHidden/>
               </w:rPr>
-              <w:t>16</w:t>
+              <w:t>17</w:t>
             </w:r>
             <w:r>
               <w:rPr>
@@ -2731,7 +2737,7 @@
                 <w:noProof/>
                 <w:webHidden/>
               </w:rPr>
-              <w:t>16</w:t>
+              <w:t>17</w:t>
             </w:r>
             <w:r>
               <w:rPr>
@@ -2806,7 +2812,7 @@
                 <w:noProof/>
                 <w:webHidden/>
               </w:rPr>
-              <w:t>16</w:t>
+              <w:t>17</w:t>
             </w:r>
             <w:r>
               <w:rPr>
@@ -3080,7 +3086,7 @@
                     <pic:cNvPicPr preferRelativeResize="0"/>
                   </pic:nvPicPr>
                   <pic:blipFill>
-                    <a:blip r:embed="rId6"/>
+                    <a:blip r:embed="rId8"/>
                     <a:srcRect/>
                     <a:stretch>
                       <a:fillRect/>
@@ -3133,7 +3139,7 @@
                     <pic:cNvPicPr preferRelativeResize="0"/>
                   </pic:nvPicPr>
                   <pic:blipFill>
-                    <a:blip r:embed="rId7"/>
+                    <a:blip r:embed="rId9"/>
                     <a:srcRect/>
                     <a:stretch>
                       <a:fillRect/>
@@ -3192,7 +3198,7 @@
                     <pic:cNvPicPr preferRelativeResize="0"/>
                   </pic:nvPicPr>
                   <pic:blipFill>
-                    <a:blip r:embed="rId8"/>
+                    <a:blip r:embed="rId10"/>
                     <a:srcRect/>
                     <a:stretch>
                       <a:fillRect/>
@@ -3243,7 +3249,7 @@
                     <pic:cNvPicPr preferRelativeResize="0"/>
                   </pic:nvPicPr>
                   <pic:blipFill>
-                    <a:blip r:embed="rId9"/>
+                    <a:blip r:embed="rId11"/>
                     <a:srcRect/>
                     <a:stretch>
                       <a:fillRect/>
@@ -3295,7 +3301,7 @@
                     <pic:cNvPicPr preferRelativeResize="0"/>
                   </pic:nvPicPr>
                   <pic:blipFill>
-                    <a:blip r:embed="rId10"/>
+                    <a:blip r:embed="rId12"/>
                     <a:srcRect/>
                     <a:stretch>
                       <a:fillRect/>
@@ -3346,7 +3352,7 @@
                     <pic:cNvPicPr preferRelativeResize="0"/>
                   </pic:nvPicPr>
                   <pic:blipFill>
-                    <a:blip r:embed="rId11"/>
+                    <a:blip r:embed="rId13"/>
                     <a:srcRect/>
                     <a:stretch>
                       <a:fillRect/>
@@ -3420,7 +3426,7 @@
                     <pic:cNvPicPr preferRelativeResize="0"/>
                   </pic:nvPicPr>
                   <pic:blipFill>
-                    <a:blip r:embed="rId12"/>
+                    <a:blip r:embed="rId14"/>
                     <a:srcRect/>
                     <a:stretch>
                       <a:fillRect/>
@@ -3445,12 +3451,11 @@
     </w:p>
     <w:p>
       <w:pPr>
-        <w:pStyle w:val="Heading2"/>
-        <w:spacing w:line="360" w:lineRule="auto"/>
-        <w:rPr>
-          <w:rFonts w:ascii="Times New Roman" w:eastAsia="Times New Roman" w:hAnsi="Times New Roman" w:cs="Times New Roman"/>
-          <w:b/>
-          <w:bCs/>
+        <w:rPr>
+          <w:rFonts w:ascii="Times New Roman" w:eastAsia="Times New Roman" w:hAnsi="Times New Roman" w:cs="Times New Roman"/>
+          <w:b/>
+          <w:bCs/>
+          <w:color w:val="2F5496" w:themeColor="accent1" w:themeShade="BF"/>
           <w:sz w:val="32"/>
           <w:szCs w:val="32"/>
         </w:rPr>
@@ -3466,6 +3471,30 @@
           <w:sz w:val="32"/>
           <w:szCs w:val="32"/>
         </w:rPr>
+        <w:br w:type="page"/>
+      </w:r>
+    </w:p>
+    <w:p>
+      <w:pPr>
+        <w:pStyle w:val="Heading2"/>
+        <w:spacing w:line="360" w:lineRule="auto"/>
+        <w:rPr>
+          <w:rFonts w:ascii="Times New Roman" w:eastAsia="Times New Roman" w:hAnsi="Times New Roman" w:cs="Times New Roman"/>
+          <w:b/>
+          <w:bCs/>
+          <w:sz w:val="32"/>
+          <w:szCs w:val="32"/>
+        </w:rPr>
+      </w:pPr>
+      <w:r>
+        <w:rPr>
+          <w:rFonts w:ascii="Times New Roman" w:eastAsia="Times New Roman" w:hAnsi="Times New Roman" w:cs="Times New Roman"/>
+          <w:b/>
+          <w:bCs/>
+          <w:sz w:val="32"/>
+          <w:szCs w:val="32"/>
+        </w:rPr>
+        <w:lastRenderedPageBreak/>
         <w:t>3) Implemented functions.</w:t>
       </w:r>
       <w:bookmarkEnd w:id="6"/>
@@ -3610,6 +3639,21 @@
         </w:rPr>
         <w:t xml:space="preserve"> that adds a process with priority to the blocked list in sorted non-decreasing order.</w:t>
       </w:r>
+      <w:r>
+        <w:rPr>
+          <w:rFonts w:ascii="Times New Roman" w:eastAsia="Times New Roman" w:hAnsi="Times New Roman" w:cs="Times New Roman"/>
+        </w:rPr>
+        <w:t xml:space="preserve"> </w:t>
+      </w:r>
+    </w:p>
+    <w:p>
+      <w:pPr>
+        <w:spacing w:line="360" w:lineRule="auto"/>
+        <w:jc w:val="both"/>
+        <w:rPr>
+          <w:rFonts w:ascii="Times New Roman" w:eastAsia="Times New Roman" w:hAnsi="Times New Roman" w:cs="Times New Roman"/>
+        </w:rPr>
+      </w:pPr>
     </w:p>
     <w:p>
       <w:pPr>
@@ -3624,11 +3668,10 @@
           <w:rFonts w:ascii="Times New Roman" w:eastAsia="Times New Roman" w:hAnsi="Times New Roman" w:cs="Times New Roman"/>
           <w:noProof/>
         </w:rPr>
-        <w:lastRenderedPageBreak/>
         <w:drawing>
-          <wp:inline distT="114300" distB="114300" distL="114300" distR="114300" wp14:anchorId="4C602EF6" wp14:editId="20F6681D">
-            <wp:extent cx="5553075" cy="4572000"/>
-            <wp:effectExtent l="0" t="0" r="0" b="0"/>
+          <wp:inline distT="114300" distB="114300" distL="114300" distR="114300" wp14:anchorId="4C602EF6" wp14:editId="6D399651">
+            <wp:extent cx="4724400" cy="3629891"/>
+            <wp:effectExtent l="0" t="0" r="0" b="2540"/>
             <wp:docPr id="2145115047" name="image10.png"/>
             <wp:cNvGraphicFramePr/>
             <a:graphic xmlns:a="http://schemas.openxmlformats.org/drawingml/2006/main">
@@ -3639,7 +3682,7 @@
                     <pic:cNvPicPr preferRelativeResize="0"/>
                   </pic:nvPicPr>
                   <pic:blipFill>
-                    <a:blip r:embed="rId13"/>
+                    <a:blip r:embed="rId15"/>
                     <a:srcRect/>
                     <a:stretch>
                       <a:fillRect/>
@@ -3648,7 +3691,7 @@
                   <pic:spPr>
                     <a:xfrm>
                       <a:off x="0" y="0"/>
-                      <a:ext cx="5553075" cy="4572000"/>
+                      <a:ext cx="4756732" cy="3654733"/>
                     </a:xfrm>
                     <a:prstGeom prst="rect">
                       <a:avLst/>
@@ -3673,19 +3716,25 @@
     <w:p>
       <w:pPr>
         <w:spacing w:line="360" w:lineRule="auto"/>
-        <w:rPr>
-          <w:rFonts w:ascii="Times New Roman" w:hAnsi="Times New Roman" w:cs="Times New Roman"/>
-        </w:rPr>
-      </w:pPr>
-    </w:p>
-    <w:p>
-      <w:pPr>
-        <w:spacing w:line="360" w:lineRule="auto"/>
-        <w:jc w:val="both"/>
-        <w:rPr>
-          <w:rFonts w:ascii="Times New Roman" w:eastAsia="Times New Roman" w:hAnsi="Times New Roman" w:cs="Times New Roman"/>
-        </w:rPr>
-      </w:pPr>
+        <w:jc w:val="both"/>
+        <w:rPr>
+          <w:rFonts w:ascii="Times New Roman" w:eastAsia="Times New Roman" w:hAnsi="Times New Roman" w:cs="Times New Roman"/>
+        </w:rPr>
+      </w:pPr>
+      <w:r>
+        <w:rPr>
+          <w:rFonts w:ascii="Times New Roman" w:eastAsia="Times New Roman" w:hAnsi="Times New Roman" w:cs="Times New Roman"/>
+          <w:b/>
+          <w:bCs/>
+        </w:rPr>
+        <w:t>Purpose:</w:t>
+      </w:r>
+      <w:r>
+        <w:rPr>
+          <w:rFonts w:ascii="Times New Roman" w:eastAsia="Times New Roman" w:hAnsi="Times New Roman" w:cs="Times New Roman"/>
+        </w:rPr>
+        <w:t xml:space="preserve"> </w:t>
+      </w:r>
       <w:r>
         <w:rPr>
           <w:rFonts w:ascii="Times New Roman" w:eastAsia="Times New Roman" w:hAnsi="Times New Roman" w:cs="Times New Roman"/>
@@ -3720,6 +3769,12 @@
         </w:rPr>
         <w:t>) function</w:t>
       </w:r>
+      <w:r>
+        <w:rPr>
+          <w:rFonts w:ascii="Times New Roman" w:eastAsia="Times New Roman" w:hAnsi="Times New Roman" w:cs="Times New Roman"/>
+        </w:rPr>
+        <w:t xml:space="preserve"> </w:t>
+      </w:r>
     </w:p>
     <w:p>
       <w:pPr>
@@ -3777,6 +3832,251 @@
         </w:rPr>
         <w:t>) pushes all processes from the blocked list to the ready list.</w:t>
       </w:r>
+      <w:r>
+        <w:rPr>
+          <w:rFonts w:ascii="Times New Roman" w:eastAsia="Times New Roman" w:hAnsi="Times New Roman" w:cs="Times New Roman"/>
+        </w:rPr>
+        <w:t xml:space="preserve"> </w:t>
+      </w:r>
+    </w:p>
+    <w:p>
+      <w:pPr>
+        <w:spacing w:line="360" w:lineRule="auto"/>
+        <w:jc w:val="both"/>
+        <w:rPr>
+          <w:rFonts w:ascii="Times New Roman" w:eastAsia="Times New Roman" w:hAnsi="Times New Roman" w:cs="Times New Roman"/>
+        </w:rPr>
+      </w:pPr>
+      <w:r>
+        <w:rPr>
+          <w:rFonts w:ascii="Times New Roman" w:eastAsia="Times New Roman" w:hAnsi="Times New Roman" w:cs="Times New Roman"/>
+          <w:b/>
+          <w:bCs/>
+        </w:rPr>
+        <w:t xml:space="preserve"> </w:t>
+      </w:r>
+    </w:p>
+    <w:p>
+      <w:pPr>
+        <w:rPr>
+          <w:rFonts w:ascii="Times New Roman" w:eastAsia="Times New Roman" w:hAnsi="Times New Roman" w:cs="Times New Roman"/>
+        </w:rPr>
+      </w:pPr>
+      <w:r>
+        <w:rPr>
+          <w:rFonts w:ascii="Times New Roman" w:eastAsia="Times New Roman" w:hAnsi="Times New Roman" w:cs="Times New Roman"/>
+        </w:rPr>
+        <w:br w:type="page"/>
+      </w:r>
+    </w:p>
+    <w:p>
+      <w:pPr>
+        <w:spacing w:line="360" w:lineRule="auto"/>
+        <w:jc w:val="both"/>
+        <w:rPr>
+          <w:rFonts w:ascii="Times New Roman" w:eastAsia="Times New Roman" w:hAnsi="Times New Roman" w:cs="Times New Roman"/>
+        </w:rPr>
+      </w:pPr>
+    </w:p>
+    <w:p>
+      <w:pPr>
+        <w:rPr>
+          <w:rFonts w:ascii="Times New Roman" w:eastAsia="Times New Roman" w:hAnsi="Times New Roman" w:cs="Times New Roman"/>
+        </w:rPr>
+      </w:pPr>
+      <w:r>
+        <w:rPr>
+          <w:rFonts w:ascii="Times New Roman" w:eastAsia="Times New Roman" w:hAnsi="Times New Roman" w:cs="Times New Roman"/>
+        </w:rPr>
+        <w:t>The "input" is internally defined in the main function</w:t>
+      </w:r>
+      <w:r>
+        <w:rPr>
+          <w:rFonts w:ascii="Times New Roman" w:eastAsia="Times New Roman" w:hAnsi="Times New Roman" w:cs="Times New Roman"/>
+        </w:rPr>
+        <w:t xml:space="preserve"> and can be </w:t>
+      </w:r>
+      <w:proofErr w:type="gramStart"/>
+      <w:r>
+        <w:rPr>
+          <w:rFonts w:ascii="Times New Roman" w:eastAsia="Times New Roman" w:hAnsi="Times New Roman" w:cs="Times New Roman"/>
+        </w:rPr>
+        <w:t>changed</w:t>
+      </w:r>
+      <w:proofErr w:type="gramEnd"/>
+    </w:p>
+    <w:p>
+      <w:pPr>
+        <w:rPr>
+          <w:rFonts w:ascii="Times New Roman" w:eastAsia="Times New Roman" w:hAnsi="Times New Roman" w:cs="Times New Roman"/>
+          <w:b/>
+          <w:bCs/>
+        </w:rPr>
+      </w:pPr>
+    </w:p>
+    <w:p>
+      <w:pPr>
+        <w:rPr>
+          <w:rFonts w:ascii="Times New Roman" w:eastAsia="Times New Roman" w:hAnsi="Times New Roman" w:cs="Times New Roman"/>
+          <w:b/>
+          <w:bCs/>
+        </w:rPr>
+      </w:pPr>
+      <w:r>
+        <w:rPr>
+          <w:rFonts w:ascii="Times New Roman" w:eastAsia="Times New Roman" w:hAnsi="Times New Roman" w:cs="Times New Roman"/>
+          <w:b/>
+          <w:bCs/>
+        </w:rPr>
+        <w:t xml:space="preserve">Sample input: </w:t>
+      </w:r>
+    </w:p>
+    <w:p>
+      <w:pPr>
+        <w:spacing w:line="360" w:lineRule="auto"/>
+        <w:jc w:val="both"/>
+        <w:rPr>
+          <w:rFonts w:ascii="Times New Roman" w:eastAsia="Times New Roman" w:hAnsi="Times New Roman" w:cs="Times New Roman"/>
+          <w:b/>
+          <w:bCs/>
+        </w:rPr>
+      </w:pPr>
+      <w:r>
+        <w:rPr>
+          <w:rFonts w:ascii="Times New Roman" w:eastAsia="Times New Roman" w:hAnsi="Times New Roman" w:cs="Times New Roman"/>
+          <w:b/>
+          <w:bCs/>
+        </w:rPr>
+        <w:drawing>
+          <wp:inline distT="0" distB="0" distL="0" distR="0" wp14:anchorId="726DA211" wp14:editId="72EF54D8">
+            <wp:extent cx="3924300" cy="2336800"/>
+            <wp:effectExtent l="0" t="0" r="0" b="0"/>
+            <wp:docPr id="760160984" name="Picture 1"/>
+            <wp:cNvGraphicFramePr>
+              <a:graphicFrameLocks xmlns:a="http://schemas.openxmlformats.org/drawingml/2006/main" noChangeAspect="1"/>
+            </wp:cNvGraphicFramePr>
+            <a:graphic xmlns:a="http://schemas.openxmlformats.org/drawingml/2006/main">
+              <a:graphicData uri="http://schemas.openxmlformats.org/drawingml/2006/picture">
+                <pic:pic xmlns:pic="http://schemas.openxmlformats.org/drawingml/2006/picture">
+                  <pic:nvPicPr>
+                    <pic:cNvPr id="760160984" name=""/>
+                    <pic:cNvPicPr/>
+                  </pic:nvPicPr>
+                  <pic:blipFill>
+                    <a:blip r:embed="rId16"/>
+                    <a:stretch>
+                      <a:fillRect/>
+                    </a:stretch>
+                  </pic:blipFill>
+                  <pic:spPr>
+                    <a:xfrm>
+                      <a:off x="0" y="0"/>
+                      <a:ext cx="3924300" cy="2336800"/>
+                    </a:xfrm>
+                    <a:prstGeom prst="rect">
+                      <a:avLst/>
+                    </a:prstGeom>
+                  </pic:spPr>
+                </pic:pic>
+              </a:graphicData>
+            </a:graphic>
+          </wp:inline>
+        </w:drawing>
+      </w:r>
+    </w:p>
+    <w:p>
+      <w:pPr>
+        <w:spacing w:line="360" w:lineRule="auto"/>
+        <w:jc w:val="both"/>
+        <w:rPr>
+          <w:rFonts w:ascii="Times New Roman" w:eastAsia="Times New Roman" w:hAnsi="Times New Roman" w:cs="Times New Roman"/>
+          <w:b/>
+          <w:bCs/>
+        </w:rPr>
+      </w:pPr>
+      <w:r>
+        <w:rPr>
+          <w:rFonts w:ascii="Times New Roman" w:eastAsia="Times New Roman" w:hAnsi="Times New Roman" w:cs="Times New Roman"/>
+          <w:b/>
+          <w:bCs/>
+        </w:rPr>
+        <w:t xml:space="preserve">Sample </w:t>
+      </w:r>
+      <w:r>
+        <w:rPr>
+          <w:rFonts w:ascii="Times New Roman" w:eastAsia="Times New Roman" w:hAnsi="Times New Roman" w:cs="Times New Roman"/>
+          <w:b/>
+          <w:bCs/>
+        </w:rPr>
+        <w:t xml:space="preserve">Output: </w:t>
+      </w:r>
+    </w:p>
+    <w:p>
+      <w:pPr>
+        <w:spacing w:line="360" w:lineRule="auto"/>
+        <w:jc w:val="both"/>
+        <w:rPr>
+          <w:rFonts w:ascii="Times New Roman" w:eastAsia="Times New Roman" w:hAnsi="Times New Roman" w:cs="Times New Roman"/>
+        </w:rPr>
+      </w:pPr>
+      <w:r>
+        <w:rPr>
+          <w:rFonts w:ascii="Times New Roman" w:eastAsia="Times New Roman" w:hAnsi="Times New Roman" w:cs="Times New Roman"/>
+        </w:rPr>
+        <w:drawing>
+          <wp:inline distT="0" distB="0" distL="0" distR="0" wp14:anchorId="56C53D0D" wp14:editId="0EE74744">
+            <wp:extent cx="3924300" cy="1300932"/>
+            <wp:effectExtent l="0" t="0" r="0" b="0"/>
+            <wp:docPr id="1496159006" name="Picture 1"/>
+            <wp:cNvGraphicFramePr>
+              <a:graphicFrameLocks xmlns:a="http://schemas.openxmlformats.org/drawingml/2006/main" noChangeAspect="1"/>
+            </wp:cNvGraphicFramePr>
+            <a:graphic xmlns:a="http://schemas.openxmlformats.org/drawingml/2006/main">
+              <a:graphicData uri="http://schemas.openxmlformats.org/drawingml/2006/picture">
+                <pic:pic xmlns:pic="http://schemas.openxmlformats.org/drawingml/2006/picture">
+                  <pic:nvPicPr>
+                    <pic:cNvPr id="1496159006" name=""/>
+                    <pic:cNvPicPr/>
+                  </pic:nvPicPr>
+                  <pic:blipFill>
+                    <a:blip r:embed="rId17"/>
+                    <a:stretch>
+                      <a:fillRect/>
+                    </a:stretch>
+                  </pic:blipFill>
+                  <pic:spPr>
+                    <a:xfrm>
+                      <a:off x="0" y="0"/>
+                      <a:ext cx="3971151" cy="1316463"/>
+                    </a:xfrm>
+                    <a:prstGeom prst="rect">
+                      <a:avLst/>
+                    </a:prstGeom>
+                  </pic:spPr>
+                </pic:pic>
+              </a:graphicData>
+            </a:graphic>
+          </wp:inline>
+        </w:drawing>
+      </w:r>
+    </w:p>
+    <w:p>
+      <w:pPr>
+        <w:spacing w:line="360" w:lineRule="auto"/>
+        <w:jc w:val="both"/>
+        <w:rPr>
+          <w:rFonts w:ascii="Times New Roman" w:eastAsia="Times New Roman" w:hAnsi="Times New Roman" w:cs="Times New Roman"/>
+        </w:rPr>
+      </w:pPr>
+    </w:p>
+    <w:p>
+      <w:pPr>
+        <w:spacing w:line="360" w:lineRule="auto"/>
+        <w:jc w:val="both"/>
+        <w:rPr>
+          <w:rFonts w:ascii="Times New Roman" w:eastAsia="Times New Roman" w:hAnsi="Times New Roman" w:cs="Times New Roman"/>
+        </w:rPr>
+      </w:pPr>
     </w:p>
     <w:p>
       <w:pPr>
@@ -3791,7 +4091,6 @@
           <w:rFonts w:ascii="Times New Roman" w:eastAsia="Times New Roman" w:hAnsi="Times New Roman" w:cs="Times New Roman"/>
           <w:noProof/>
         </w:rPr>
-        <w:lastRenderedPageBreak/>
         <w:drawing>
           <wp:inline distT="114300" distB="114300" distL="114300" distR="114300" wp14:anchorId="2804E4B9" wp14:editId="5EC74BEC">
             <wp:extent cx="5526088" cy="2912513"/>
@@ -3806,7 +4105,7 @@
                     <pic:cNvPicPr preferRelativeResize="0"/>
                   </pic:nvPicPr>
                   <pic:blipFill>
-                    <a:blip r:embed="rId14"/>
+                    <a:blip r:embed="rId18"/>
                     <a:srcRect/>
                     <a:stretch>
                       <a:fillRect/>
@@ -3861,6 +4160,7 @@
           <w:sz w:val="28"/>
           <w:szCs w:val="28"/>
         </w:rPr>
+        <w:lastRenderedPageBreak/>
         <w:t xml:space="preserve">3.2 </w:t>
       </w:r>
       <w:proofErr w:type="spellStart"/>
@@ -3927,6 +4227,14 @@
           <w:i/>
         </w:rPr>
         <w:t>‘process1.exe’, ‘process2.exe’, ‘process1.exe’, ‘process2.exe’, ‘process3.exe’, ‘process4.exe’, ‘process5.exe’, ‘schedulertest.exe’, ‘named_pipe_test.exe’</w:t>
+      </w:r>
+      <w:r>
+        <w:rPr>
+          <w:rFonts w:ascii="Times New Roman" w:eastAsia="Times New Roman" w:hAnsi="Times New Roman" w:cs="Times New Roman"/>
+          <w:b/>
+          <w:i/>
+        </w:rPr>
+        <w:t xml:space="preserve"> </w:t>
       </w:r>
     </w:p>
     <w:p>
@@ -4136,7 +4444,7 @@
                     <pic:cNvPicPr preferRelativeResize="0"/>
                   </pic:nvPicPr>
                   <pic:blipFill>
-                    <a:blip r:embed="rId15"/>
+                    <a:blip r:embed="rId19"/>
                     <a:srcRect/>
                     <a:stretch>
                       <a:fillRect/>
@@ -4192,7 +4500,7 @@
                     <pic:cNvPicPr preferRelativeResize="0"/>
                   </pic:nvPicPr>
                   <pic:blipFill>
-                    <a:blip r:embed="rId16"/>
+                    <a:blip r:embed="rId20"/>
                     <a:srcRect/>
                     <a:stretch>
                       <a:fillRect/>
@@ -4245,7 +4553,6 @@
           <w:sz w:val="28"/>
           <w:szCs w:val="28"/>
         </w:rPr>
-        <w:lastRenderedPageBreak/>
         <w:t xml:space="preserve">3.4 </w:t>
       </w:r>
       <w:proofErr w:type="spellStart"/>
@@ -4545,6 +4852,7 @@
           <w:rFonts w:ascii="Times New Roman" w:eastAsia="Times New Roman" w:hAnsi="Times New Roman" w:cs="Times New Roman"/>
           <w:noProof/>
         </w:rPr>
+        <w:lastRenderedPageBreak/>
         <w:drawing>
           <wp:inline distT="114300" distB="114300" distL="114300" distR="114300" wp14:anchorId="41308EFC" wp14:editId="7EEA2080">
             <wp:extent cx="4914900" cy="990600"/>
@@ -4559,7 +4867,7 @@
                     <pic:cNvPicPr preferRelativeResize="0"/>
                   </pic:nvPicPr>
                   <pic:blipFill>
-                    <a:blip r:embed="rId17"/>
+                    <a:blip r:embed="rId21"/>
                     <a:srcRect/>
                     <a:stretch>
                       <a:fillRect/>
@@ -4655,7 +4963,7 @@
                     <pic:cNvPicPr preferRelativeResize="0"/>
                   </pic:nvPicPr>
                   <pic:blipFill>
-                    <a:blip r:embed="rId18"/>
+                    <a:blip r:embed="rId22"/>
                     <a:srcRect/>
                     <a:stretch>
                       <a:fillRect/>
@@ -5023,7 +5331,6 @@
           <w:rFonts w:ascii="Times New Roman" w:eastAsia="Times New Roman" w:hAnsi="Times New Roman" w:cs="Times New Roman"/>
           <w:b/>
         </w:rPr>
-        <w:lastRenderedPageBreak/>
         <w:t>Added Function:</w:t>
       </w:r>
     </w:p>
@@ -5131,7 +5438,7 @@
                           <pic:cNvPicPr preferRelativeResize="0"/>
                         </pic:nvPicPr>
                         <pic:blipFill>
-                          <a:blip r:embed="rId19">
+                          <a:blip r:embed="rId23">
                             <a:alphaModFix/>
                           </a:blip>
                           <a:stretch>
@@ -5316,7 +5623,7 @@
                 </v:shapetype>
                 <v:shape id="Shape 2" o:spid="_x0000_s1027" type="#_x0000_t75" alt="A computer screen with white text&#10;&#10;Description automatically generated" style="position:absolute;left:10927;top:8484;width:38100;height:18574;visibility:visible;mso-wrap-style:square" o:preferrelative="f" o:gfxdata="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" stroked="t" strokecolor="#0f0f0f">
                   <v:stroke startarrowwidth="narrow" startarrowlength="short" endarrowwidth="narrow" endarrowlength="short" joinstyle="round"/>
-                  <v:imagedata r:id="rId20" o:title="A computer screen with white text&#10;&#10;Description automatically generated"/>
+                  <v:imagedata r:id="rId24" o:title="A computer screen with white text&#10;&#10;Description automatically generated"/>
                 </v:shape>
                 <v:rect id="Rectangle 844078710" o:spid="_x0000_s1028" style="position:absolute;left:34861;top:18092;width:14166;height:3420;visibility:visible;mso-wrap-style:square;v-text-anchor:middle" o:gfxdata="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" fillcolor="#0f0f0f" stroked="f">
                   <v:textbox inset="2.53958mm,2.53958mm,2.53958mm,2.53958mm">
@@ -5381,6 +5688,263 @@
           <w:rFonts w:ascii="Times New Roman" w:eastAsia="Times New Roman" w:hAnsi="Times New Roman" w:cs="Times New Roman"/>
         </w:rPr>
       </w:pPr>
+      <w:r>
+        <w:rPr>
+          <w:rFonts w:ascii="Times New Roman" w:eastAsia="Times New Roman" w:hAnsi="Times New Roman" w:cs="Times New Roman"/>
+        </w:rPr>
+        <w:t>This is intended to be called by “</w:t>
+      </w:r>
+      <w:proofErr w:type="spellStart"/>
+      <w:r>
+        <w:rPr>
+          <w:rFonts w:ascii="Times New Roman" w:eastAsia="Times New Roman" w:hAnsi="Times New Roman" w:cs="Times New Roman"/>
+        </w:rPr>
+        <w:t>create_process</w:t>
+      </w:r>
+      <w:proofErr w:type="spellEnd"/>
+      <w:r>
+        <w:rPr>
+          <w:rFonts w:ascii="Times New Roman" w:eastAsia="Times New Roman" w:hAnsi="Times New Roman" w:cs="Times New Roman"/>
+        </w:rPr>
+        <w:t>” function, with the file descriptor ‘</w:t>
+      </w:r>
+      <w:proofErr w:type="spellStart"/>
+      <w:r>
+        <w:rPr>
+          <w:rFonts w:ascii="Times New Roman" w:eastAsia="Times New Roman" w:hAnsi="Times New Roman" w:cs="Times New Roman"/>
+        </w:rPr>
+        <w:t>fd</w:t>
+      </w:r>
+      <w:proofErr w:type="spellEnd"/>
+      <w:r>
+        <w:rPr>
+          <w:rFonts w:ascii="Times New Roman" w:eastAsia="Times New Roman" w:hAnsi="Times New Roman" w:cs="Times New Roman"/>
+        </w:rPr>
+        <w:t>’, the number of arguments ‘</w:t>
+      </w:r>
+      <w:proofErr w:type="spellStart"/>
+      <w:r>
+        <w:rPr>
+          <w:rFonts w:ascii="Times New Roman" w:eastAsia="Times New Roman" w:hAnsi="Times New Roman" w:cs="Times New Roman"/>
+        </w:rPr>
+        <w:t>argc</w:t>
+      </w:r>
+      <w:proofErr w:type="spellEnd"/>
+      <w:r>
+        <w:rPr>
+          <w:rFonts w:ascii="Times New Roman" w:eastAsia="Times New Roman" w:hAnsi="Times New Roman" w:cs="Times New Roman"/>
+        </w:rPr>
+        <w:t>’, pointer to an array which contains the executable name ‘**</w:t>
+      </w:r>
+      <w:proofErr w:type="spellStart"/>
+      <w:r>
+        <w:rPr>
+          <w:rFonts w:ascii="Times New Roman" w:eastAsia="Times New Roman" w:hAnsi="Times New Roman" w:cs="Times New Roman"/>
+        </w:rPr>
+        <w:t>argv</w:t>
+      </w:r>
+      <w:proofErr w:type="spellEnd"/>
+      <w:r>
+        <w:rPr>
+          <w:rFonts w:ascii="Times New Roman" w:eastAsia="Times New Roman" w:hAnsi="Times New Roman" w:cs="Times New Roman"/>
+        </w:rPr>
+        <w:t xml:space="preserve">, and the priority </w:t>
+      </w:r>
+      <w:r>
+        <w:rPr>
+          <w:rFonts w:ascii="Times New Roman" w:eastAsia="Times New Roman" w:hAnsi="Times New Roman" w:cs="Times New Roman"/>
+        </w:rPr>
+        <w:lastRenderedPageBreak/>
+        <w:t>value previously input by the user. Let’s see an example for the following</w:t>
+      </w:r>
+      <w:r>
+        <w:rPr>
+          <w:rFonts w:ascii="Times New Roman" w:eastAsia="Times New Roman" w:hAnsi="Times New Roman" w:cs="Times New Roman"/>
+        </w:rPr>
+        <w:t xml:space="preserve"> where “process1.exe” is run with priority </w:t>
+      </w:r>
+      <w:proofErr w:type="gramStart"/>
+      <w:r>
+        <w:rPr>
+          <w:rFonts w:ascii="Times New Roman" w:eastAsia="Times New Roman" w:hAnsi="Times New Roman" w:cs="Times New Roman"/>
+        </w:rPr>
+        <w:t xml:space="preserve">9 </w:t>
+      </w:r>
+      <w:r>
+        <w:rPr>
+          <w:rFonts w:ascii="Times New Roman" w:eastAsia="Times New Roman" w:hAnsi="Times New Roman" w:cs="Times New Roman"/>
+        </w:rPr>
+        <w:t>:</w:t>
+      </w:r>
+      <w:proofErr w:type="gramEnd"/>
+      <w:r>
+        <w:rPr>
+          <w:rFonts w:ascii="Times New Roman" w:eastAsia="Times New Roman" w:hAnsi="Times New Roman" w:cs="Times New Roman"/>
+        </w:rPr>
+        <w:t xml:space="preserve"> </w:t>
+      </w:r>
+    </w:p>
+    <w:p>
+      <w:pPr>
+        <w:spacing w:line="360" w:lineRule="auto"/>
+        <w:jc w:val="both"/>
+        <w:rPr>
+          <w:rFonts w:ascii="Times New Roman" w:eastAsia="Times New Roman" w:hAnsi="Times New Roman" w:cs="Times New Roman"/>
+        </w:rPr>
+      </w:pPr>
+    </w:p>
+    <w:p>
+      <w:pPr>
+        <w:spacing w:line="360" w:lineRule="auto"/>
+        <w:jc w:val="both"/>
+        <w:rPr>
+          <w:rFonts w:ascii="Times New Roman" w:eastAsia="Times New Roman" w:hAnsi="Times New Roman" w:cs="Times New Roman"/>
+          <w:b/>
+          <w:bCs/>
+        </w:rPr>
+      </w:pPr>
+      <w:r>
+        <w:rPr>
+          <w:rFonts w:ascii="Times New Roman" w:eastAsia="Times New Roman" w:hAnsi="Times New Roman" w:cs="Times New Roman"/>
+          <w:b/>
+          <w:bCs/>
+        </w:rPr>
+        <w:t xml:space="preserve">Input: </w:t>
+      </w:r>
+    </w:p>
+    <w:p>
+      <w:pPr>
+        <w:spacing w:line="360" w:lineRule="auto"/>
+        <w:jc w:val="both"/>
+        <w:rPr>
+          <w:rFonts w:ascii="Times New Roman" w:eastAsia="Times New Roman" w:hAnsi="Times New Roman" w:cs="Times New Roman"/>
+        </w:rPr>
+      </w:pPr>
+      <w:r>
+        <w:rPr>
+          <w:rFonts w:ascii="Times New Roman" w:eastAsia="Times New Roman" w:hAnsi="Times New Roman" w:cs="Times New Roman"/>
+        </w:rPr>
+        <w:t xml:space="preserve">Assuming </w:t>
+      </w:r>
+      <w:proofErr w:type="spellStart"/>
+      <w:r>
+        <w:rPr>
+          <w:rFonts w:ascii="Times New Roman" w:eastAsia="Times New Roman" w:hAnsi="Times New Roman" w:cs="Times New Roman"/>
+        </w:rPr>
+        <w:t>fd</w:t>
+      </w:r>
+      <w:proofErr w:type="spellEnd"/>
+      <w:r>
+        <w:rPr>
+          <w:rFonts w:ascii="Times New Roman" w:eastAsia="Times New Roman" w:hAnsi="Times New Roman" w:cs="Times New Roman"/>
+        </w:rPr>
+        <w:t xml:space="preserve"> = ‘3’, </w:t>
+      </w:r>
+      <w:proofErr w:type="spellStart"/>
+      <w:r>
+        <w:rPr>
+          <w:rFonts w:ascii="Times New Roman" w:eastAsia="Times New Roman" w:hAnsi="Times New Roman" w:cs="Times New Roman"/>
+        </w:rPr>
+        <w:t>argc</w:t>
+      </w:r>
+      <w:proofErr w:type="spellEnd"/>
+      <w:r>
+        <w:rPr>
+          <w:rFonts w:ascii="Times New Roman" w:eastAsia="Times New Roman" w:hAnsi="Times New Roman" w:cs="Times New Roman"/>
+        </w:rPr>
+        <w:t>=’2’</w:t>
+      </w:r>
+    </w:p>
+    <w:p>
+      <w:pPr>
+        <w:spacing w:line="360" w:lineRule="auto"/>
+        <w:jc w:val="both"/>
+        <w:rPr>
+          <w:rFonts w:ascii="Times New Roman" w:eastAsia="Times New Roman" w:hAnsi="Times New Roman" w:cs="Times New Roman"/>
+        </w:rPr>
+      </w:pPr>
+      <w:proofErr w:type="spellStart"/>
+      <w:r>
+        <w:rPr>
+          <w:rFonts w:ascii="Times New Roman" w:eastAsia="Times New Roman" w:hAnsi="Times New Roman" w:cs="Times New Roman"/>
+        </w:rPr>
+        <w:t>Sys_process_</w:t>
+      </w:r>
+      <w:proofErr w:type="gramStart"/>
+      <w:r>
+        <w:rPr>
+          <w:rFonts w:ascii="Times New Roman" w:eastAsia="Times New Roman" w:hAnsi="Times New Roman" w:cs="Times New Roman"/>
+        </w:rPr>
+        <w:t>prun</w:t>
+      </w:r>
+      <w:proofErr w:type="spellEnd"/>
+      <w:r>
+        <w:rPr>
+          <w:rFonts w:ascii="Times New Roman" w:eastAsia="Times New Roman" w:hAnsi="Times New Roman" w:cs="Times New Roman"/>
+        </w:rPr>
+        <w:t>(</w:t>
+      </w:r>
+      <w:proofErr w:type="gramEnd"/>
+      <w:r>
+        <w:rPr>
+          <w:rFonts w:ascii="Times New Roman" w:eastAsia="Times New Roman" w:hAnsi="Times New Roman" w:cs="Times New Roman"/>
+        </w:rPr>
+        <w:t xml:space="preserve">3,2, [“bin/process1.exe,NULL],9) </w:t>
+      </w:r>
+    </w:p>
+    <w:p>
+      <w:pPr>
+        <w:spacing w:line="360" w:lineRule="auto"/>
+        <w:jc w:val="both"/>
+        <w:rPr>
+          <w:rFonts w:ascii="Times New Roman" w:eastAsia="Times New Roman" w:hAnsi="Times New Roman" w:cs="Times New Roman"/>
+        </w:rPr>
+      </w:pPr>
+    </w:p>
+    <w:p>
+      <w:pPr>
+        <w:spacing w:line="360" w:lineRule="auto"/>
+        <w:jc w:val="both"/>
+        <w:rPr>
+          <w:rFonts w:ascii="Times New Roman" w:eastAsia="Times New Roman" w:hAnsi="Times New Roman" w:cs="Times New Roman"/>
+          <w:b/>
+          <w:bCs/>
+        </w:rPr>
+      </w:pPr>
+      <w:r>
+        <w:rPr>
+          <w:rFonts w:ascii="Times New Roman" w:eastAsia="Times New Roman" w:hAnsi="Times New Roman" w:cs="Times New Roman"/>
+          <w:b/>
+          <w:bCs/>
+        </w:rPr>
+        <w:t>Output</w:t>
+      </w:r>
+    </w:p>
+    <w:p>
+      <w:pPr>
+        <w:spacing w:line="360" w:lineRule="auto"/>
+        <w:jc w:val="both"/>
+        <w:rPr>
+          <w:rFonts w:ascii="Times New Roman" w:eastAsia="Times New Roman" w:hAnsi="Times New Roman" w:cs="Times New Roman"/>
+        </w:rPr>
+      </w:pPr>
+      <w:r>
+        <w:rPr>
+          <w:rFonts w:ascii="Times New Roman" w:eastAsia="Times New Roman" w:hAnsi="Times New Roman" w:cs="Times New Roman"/>
+        </w:rPr>
+        <w:t xml:space="preserve">Returns a positive integer (the new process’s PID) </w:t>
+      </w:r>
+    </w:p>
+    <w:p>
+      <w:pPr>
+        <w:spacing w:line="360" w:lineRule="auto"/>
+        <w:jc w:val="both"/>
+        <w:rPr>
+          <w:rFonts w:ascii="Times New Roman" w:eastAsia="Times New Roman" w:hAnsi="Times New Roman" w:cs="Times New Roman"/>
+          <w:b/>
+          <w:bCs/>
+        </w:rPr>
+      </w:pPr>
     </w:p>
     <w:p>
       <w:pPr>
@@ -5468,7 +6032,7 @@
                     <pic:cNvPicPr preferRelativeResize="0"/>
                   </pic:nvPicPr>
                   <pic:blipFill>
-                    <a:blip r:embed="rId21"/>
+                    <a:blip r:embed="rId25"/>
                     <a:srcRect/>
                     <a:stretch>
                       <a:fillRect/>
@@ -6374,6 +6938,251 @@
           <w:rFonts w:ascii="Times New Roman" w:eastAsia="Times New Roman" w:hAnsi="Times New Roman" w:cs="Times New Roman"/>
         </w:rPr>
       </w:pPr>
+      <w:r>
+        <w:rPr>
+          <w:rFonts w:ascii="Times New Roman" w:eastAsia="Times New Roman" w:hAnsi="Times New Roman" w:cs="Times New Roman"/>
+        </w:rPr>
+        <w:t xml:space="preserve">This would be called by the </w:t>
+      </w:r>
+      <w:proofErr w:type="spellStart"/>
+      <w:r>
+        <w:rPr>
+          <w:rFonts w:ascii="Times New Roman" w:eastAsia="Times New Roman" w:hAnsi="Times New Roman" w:cs="Times New Roman"/>
+        </w:rPr>
+        <w:t>create_</w:t>
+      </w:r>
+      <w:proofErr w:type="gramStart"/>
+      <w:r>
+        <w:rPr>
+          <w:rFonts w:ascii="Times New Roman" w:eastAsia="Times New Roman" w:hAnsi="Times New Roman" w:cs="Times New Roman"/>
+        </w:rPr>
+        <w:t>process</w:t>
+      </w:r>
+      <w:proofErr w:type="spellEnd"/>
+      <w:r>
+        <w:rPr>
+          <w:rFonts w:ascii="Times New Roman" w:eastAsia="Times New Roman" w:hAnsi="Times New Roman" w:cs="Times New Roman"/>
+        </w:rPr>
+        <w:t>(</w:t>
+      </w:r>
+      <w:proofErr w:type="gramEnd"/>
+      <w:r>
+        <w:rPr>
+          <w:rFonts w:ascii="Times New Roman" w:eastAsia="Times New Roman" w:hAnsi="Times New Roman" w:cs="Times New Roman"/>
+        </w:rPr>
+        <w:t xml:space="preserve">const char *exec, int priority) function within the kernel. For example, </w:t>
+      </w:r>
+      <w:r>
+        <w:rPr>
+          <w:rFonts w:ascii="Times New Roman" w:eastAsia="Times New Roman" w:hAnsi="Times New Roman" w:cs="Times New Roman"/>
+        </w:rPr>
+        <w:t xml:space="preserve">referring to the test case for </w:t>
+      </w:r>
+      <w:proofErr w:type="spellStart"/>
+      <w:r>
+        <w:rPr>
+          <w:rFonts w:ascii="Times New Roman" w:eastAsia="Times New Roman" w:hAnsi="Times New Roman" w:cs="Times New Roman"/>
+          <w:b/>
+          <w:bCs/>
+        </w:rPr>
+        <w:t>create_process</w:t>
+      </w:r>
+      <w:proofErr w:type="spellEnd"/>
+      <w:r>
+        <w:rPr>
+          <w:rFonts w:ascii="Times New Roman" w:eastAsia="Times New Roman" w:hAnsi="Times New Roman" w:cs="Times New Roman"/>
+        </w:rPr>
+        <w:t xml:space="preserve"> function, when we use “bin/process1.exe”, and the </w:t>
+      </w:r>
+      <w:proofErr w:type="gramStart"/>
+      <w:r>
+        <w:rPr>
+          <w:rFonts w:ascii="Times New Roman" w:eastAsia="Times New Roman" w:hAnsi="Times New Roman" w:cs="Times New Roman"/>
+        </w:rPr>
+        <w:t>first priority</w:t>
+      </w:r>
+      <w:proofErr w:type="gramEnd"/>
+      <w:r>
+        <w:rPr>
+          <w:rFonts w:ascii="Times New Roman" w:eastAsia="Times New Roman" w:hAnsi="Times New Roman" w:cs="Times New Roman"/>
+        </w:rPr>
+        <w:t xml:space="preserve"> of 9; the </w:t>
+      </w:r>
+      <w:r>
+        <w:rPr>
+          <w:rFonts w:ascii="Times New Roman" w:eastAsia="Times New Roman" w:hAnsi="Times New Roman" w:cs="Times New Roman"/>
+          <w:b/>
+          <w:bCs/>
+          <w:u w:val="single"/>
+        </w:rPr>
+        <w:t>input</w:t>
+      </w:r>
+      <w:r>
+        <w:rPr>
+          <w:rFonts w:ascii="Times New Roman" w:eastAsia="Times New Roman" w:hAnsi="Times New Roman" w:cs="Times New Roman"/>
+        </w:rPr>
+        <w:t xml:space="preserve"> configured by the kernel would look something like this: </w:t>
+      </w:r>
+    </w:p>
+    <w:p>
+      <w:pPr>
+        <w:spacing w:line="360" w:lineRule="auto"/>
+        <w:jc w:val="both"/>
+        <w:rPr>
+          <w:rFonts w:ascii="Times New Roman" w:eastAsia="Times New Roman" w:hAnsi="Times New Roman" w:cs="Times New Roman"/>
+        </w:rPr>
+      </w:pPr>
+      <w:r>
+        <w:rPr>
+          <w:rFonts w:ascii="Times New Roman" w:eastAsia="Times New Roman" w:hAnsi="Times New Roman" w:cs="Times New Roman"/>
+          <w:b/>
+          <w:bCs/>
+          <w:i/>
+          <w:iCs/>
+        </w:rPr>
+        <w:drawing>
+          <wp:inline distT="0" distB="0" distL="0" distR="0" wp14:anchorId="234E7622" wp14:editId="1416AABB">
+            <wp:extent cx="3492500" cy="520700"/>
+            <wp:effectExtent l="0" t="0" r="0" b="0"/>
+            <wp:docPr id="165421744" name="Picture 1"/>
+            <wp:cNvGraphicFramePr>
+              <a:graphicFrameLocks xmlns:a="http://schemas.openxmlformats.org/drawingml/2006/main" noChangeAspect="1"/>
+            </wp:cNvGraphicFramePr>
+            <a:graphic xmlns:a="http://schemas.openxmlformats.org/drawingml/2006/main">
+              <a:graphicData uri="http://schemas.openxmlformats.org/drawingml/2006/picture">
+                <pic:pic xmlns:pic="http://schemas.openxmlformats.org/drawingml/2006/picture">
+                  <pic:nvPicPr>
+                    <pic:cNvPr id="165421744" name=""/>
+                    <pic:cNvPicPr/>
+                  </pic:nvPicPr>
+                  <pic:blipFill>
+                    <a:blip r:embed="rId26"/>
+                    <a:stretch>
+                      <a:fillRect/>
+                    </a:stretch>
+                  </pic:blipFill>
+                  <pic:spPr>
+                    <a:xfrm>
+                      <a:off x="0" y="0"/>
+                      <a:ext cx="3492500" cy="520700"/>
+                    </a:xfrm>
+                    <a:prstGeom prst="rect">
+                      <a:avLst/>
+                    </a:prstGeom>
+                  </pic:spPr>
+                </pic:pic>
+              </a:graphicData>
+            </a:graphic>
+          </wp:inline>
+        </w:drawing>
+      </w:r>
+    </w:p>
+    <w:p>
+      <w:pPr>
+        <w:spacing w:line="360" w:lineRule="auto"/>
+        <w:jc w:val="both"/>
+        <w:rPr>
+          <w:rFonts w:ascii="Times New Roman" w:eastAsia="Times New Roman" w:hAnsi="Times New Roman" w:cs="Times New Roman"/>
+        </w:rPr>
+      </w:pPr>
+    </w:p>
+    <w:p>
+      <w:pPr>
+        <w:spacing w:line="360" w:lineRule="auto"/>
+        <w:jc w:val="both"/>
+        <w:rPr>
+          <w:rFonts w:ascii="Times New Roman" w:eastAsia="Times New Roman" w:hAnsi="Times New Roman" w:cs="Times New Roman"/>
+          <w:b/>
+          <w:bCs/>
+          <w:u w:val="single"/>
+        </w:rPr>
+      </w:pPr>
+      <w:r>
+        <w:rPr>
+          <w:rFonts w:ascii="Times New Roman" w:eastAsia="Times New Roman" w:hAnsi="Times New Roman" w:cs="Times New Roman"/>
+          <w:b/>
+          <w:bCs/>
+          <w:u w:val="single"/>
+        </w:rPr>
+        <w:lastRenderedPageBreak/>
+        <w:t xml:space="preserve">Output: </w:t>
+      </w:r>
+    </w:p>
+    <w:p>
+      <w:pPr>
+        <w:spacing w:line="360" w:lineRule="auto"/>
+        <w:jc w:val="both"/>
+        <w:rPr>
+          <w:rFonts w:ascii="Times New Roman" w:eastAsia="Times New Roman" w:hAnsi="Times New Roman" w:cs="Times New Roman"/>
+        </w:rPr>
+      </w:pPr>
+      <w:r>
+        <w:rPr>
+          <w:rFonts w:ascii="Times New Roman" w:eastAsia="Times New Roman" w:hAnsi="Times New Roman" w:cs="Times New Roman"/>
+        </w:rPr>
+        <w:drawing>
+          <wp:inline distT="0" distB="0" distL="0" distR="0" wp14:anchorId="7B99D16C" wp14:editId="49C2E681">
+            <wp:extent cx="3492500" cy="310444"/>
+            <wp:effectExtent l="0" t="0" r="0" b="0"/>
+            <wp:docPr id="2094128608" name="Picture 1"/>
+            <wp:cNvGraphicFramePr>
+              <a:graphicFrameLocks xmlns:a="http://schemas.openxmlformats.org/drawingml/2006/main" noChangeAspect="1"/>
+            </wp:cNvGraphicFramePr>
+            <a:graphic xmlns:a="http://schemas.openxmlformats.org/drawingml/2006/main">
+              <a:graphicData uri="http://schemas.openxmlformats.org/drawingml/2006/picture">
+                <pic:pic xmlns:pic="http://schemas.openxmlformats.org/drawingml/2006/picture">
+                  <pic:nvPicPr>
+                    <pic:cNvPr id="2094128608" name=""/>
+                    <pic:cNvPicPr/>
+                  </pic:nvPicPr>
+                  <pic:blipFill>
+                    <a:blip r:embed="rId27"/>
+                    <a:stretch>
+                      <a:fillRect/>
+                    </a:stretch>
+                  </pic:blipFill>
+                  <pic:spPr>
+                    <a:xfrm>
+                      <a:off x="0" y="0"/>
+                      <a:ext cx="3685518" cy="327601"/>
+                    </a:xfrm>
+                    <a:prstGeom prst="rect">
+                      <a:avLst/>
+                    </a:prstGeom>
+                  </pic:spPr>
+                </pic:pic>
+              </a:graphicData>
+            </a:graphic>
+          </wp:inline>
+        </w:drawing>
+      </w:r>
+    </w:p>
+    <w:p>
+      <w:pPr>
+        <w:spacing w:line="360" w:lineRule="auto"/>
+        <w:jc w:val="both"/>
+        <w:rPr>
+          <w:rFonts w:ascii="Times New Roman" w:eastAsia="Times New Roman" w:hAnsi="Times New Roman" w:cs="Times New Roman"/>
+        </w:rPr>
+      </w:pPr>
+    </w:p>
+    <w:p>
+      <w:pPr>
+        <w:spacing w:line="360" w:lineRule="auto"/>
+        <w:jc w:val="both"/>
+        <w:rPr>
+          <w:rFonts w:ascii="Times New Roman" w:eastAsia="Times New Roman" w:hAnsi="Times New Roman" w:cs="Times New Roman"/>
+        </w:rPr>
+      </w:pPr>
+    </w:p>
+    <w:p>
+      <w:pPr>
+        <w:spacing w:line="360" w:lineRule="auto"/>
+        <w:jc w:val="both"/>
+        <w:rPr>
+          <w:rFonts w:ascii="Times New Roman" w:eastAsia="Times New Roman" w:hAnsi="Times New Roman" w:cs="Times New Roman"/>
+        </w:rPr>
+      </w:pPr>
       <w:proofErr w:type="spellStart"/>
       <w:r>
         <w:rPr>
@@ -6398,560 +7207,6 @@
       </w:r>
       <w:proofErr w:type="spellEnd"/>
       <w:proofErr w:type="gramEnd"/>
-    </w:p>
-    <w:p>
-      <w:pPr>
-        <w:spacing w:line="360" w:lineRule="auto"/>
-        <w:jc w:val="both"/>
-        <w:rPr>
-          <w:rFonts w:ascii="Times New Roman" w:eastAsia="Times New Roman" w:hAnsi="Times New Roman" w:cs="Times New Roman"/>
-        </w:rPr>
-      </w:pPr>
-    </w:p>
-    <w:p>
-      <w:pPr>
-        <w:spacing w:line="360" w:lineRule="auto"/>
-        <w:jc w:val="both"/>
-        <w:rPr>
-          <w:rFonts w:ascii="Times New Roman" w:eastAsia="Times New Roman" w:hAnsi="Times New Roman" w:cs="Times New Roman"/>
-          <w:b/>
-          <w:bCs/>
-          <w:color w:val="0C0C0C"/>
-          <w:u w:val="single"/>
-        </w:rPr>
-      </w:pPr>
-      <w:r>
-        <w:rPr>
-          <w:rFonts w:ascii="Times New Roman" w:eastAsia="Times New Roman" w:hAnsi="Times New Roman" w:cs="Times New Roman"/>
-          <w:b/>
-          <w:bCs/>
-          <w:color w:val="0C0C0C"/>
-          <w:u w:val="single"/>
-        </w:rPr>
-        <w:t>Case 1: Successful Process Creation</w:t>
-      </w:r>
-    </w:p>
-    <w:p>
-      <w:pPr>
-        <w:spacing w:line="360" w:lineRule="auto"/>
-        <w:jc w:val="both"/>
-        <w:rPr>
-          <w:rFonts w:ascii="Times New Roman" w:eastAsia="Times New Roman" w:hAnsi="Times New Roman" w:cs="Times New Roman"/>
-          <w:b/>
-          <w:bCs/>
-          <w:color w:val="0C0C0C"/>
-        </w:rPr>
-      </w:pPr>
-      <w:r>
-        <w:rPr>
-          <w:rFonts w:ascii="Times New Roman" w:eastAsia="Times New Roman" w:hAnsi="Times New Roman" w:cs="Times New Roman"/>
-          <w:b/>
-          <w:bCs/>
-          <w:color w:val="0C0C0C"/>
-        </w:rPr>
-        <w:t>Input:</w:t>
-      </w:r>
-    </w:p>
-    <w:p>
-      <w:pPr>
-        <w:spacing w:line="360" w:lineRule="auto"/>
-        <w:jc w:val="both"/>
-        <w:rPr>
-          <w:rFonts w:ascii="Times New Roman" w:eastAsia="Times New Roman" w:hAnsi="Times New Roman" w:cs="Times New Roman"/>
-          <w:color w:val="0C0C0C"/>
-        </w:rPr>
-      </w:pPr>
-      <w:r>
-        <w:rPr>
-          <w:rFonts w:ascii="Times New Roman" w:eastAsia="Times New Roman" w:hAnsi="Times New Roman" w:cs="Times New Roman"/>
-          <w:color w:val="0C0C0C"/>
-        </w:rPr>
-        <w:lastRenderedPageBreak/>
-        <w:t>A valid file descriptor (e.g., 3) representing an executable file.</w:t>
-      </w:r>
-    </w:p>
-    <w:p>
-      <w:pPr>
-        <w:spacing w:line="360" w:lineRule="auto"/>
-        <w:jc w:val="both"/>
-        <w:rPr>
-          <w:rFonts w:ascii="Times New Roman" w:eastAsia="Times New Roman" w:hAnsi="Times New Roman" w:cs="Times New Roman"/>
-          <w:color w:val="0C0C0C"/>
-        </w:rPr>
-      </w:pPr>
-      <w:r>
-        <w:rPr>
-          <w:rFonts w:ascii="Times New Roman" w:eastAsia="Times New Roman" w:hAnsi="Times New Roman" w:cs="Times New Roman"/>
-          <w:color w:val="0C0C0C"/>
-        </w:rPr>
-        <w:t>An argument count (e.g., 2) and array of arguments (e.g., ["/path/to/executable", "--option"]).</w:t>
-      </w:r>
-    </w:p>
-    <w:p>
-      <w:pPr>
-        <w:spacing w:line="360" w:lineRule="auto"/>
-        <w:jc w:val="both"/>
-        <w:rPr>
-          <w:rFonts w:ascii="Times New Roman" w:eastAsia="Times New Roman" w:hAnsi="Times New Roman" w:cs="Times New Roman"/>
-          <w:color w:val="0C0C0C"/>
-        </w:rPr>
-      </w:pPr>
-      <w:r>
-        <w:rPr>
-          <w:rFonts w:ascii="Times New Roman" w:eastAsia="Times New Roman" w:hAnsi="Times New Roman" w:cs="Times New Roman"/>
-          <w:color w:val="0C0C0C"/>
-        </w:rPr>
-        <w:t>A priority value (e.g., 10)</w:t>
-      </w:r>
-    </w:p>
-    <w:p>
-      <w:pPr>
-        <w:spacing w:line="360" w:lineRule="auto"/>
-        <w:jc w:val="both"/>
-        <w:rPr>
-          <w:rFonts w:ascii="Times New Roman" w:eastAsia="Times New Roman" w:hAnsi="Times New Roman" w:cs="Times New Roman"/>
-          <w:color w:val="0C0C0C"/>
-        </w:rPr>
-      </w:pPr>
-    </w:p>
-    <w:p>
-      <w:pPr>
-        <w:spacing w:line="360" w:lineRule="auto"/>
-        <w:jc w:val="both"/>
-        <w:rPr>
-          <w:rFonts w:ascii="Times New Roman" w:eastAsia="Times New Roman" w:hAnsi="Times New Roman" w:cs="Times New Roman"/>
-          <w:b/>
-          <w:bCs/>
-          <w:color w:val="0D0D0D"/>
-        </w:rPr>
-      </w:pPr>
-      <w:r>
-        <w:rPr>
-          <w:rFonts w:ascii="Times New Roman" w:eastAsia="Times New Roman" w:hAnsi="Times New Roman" w:cs="Times New Roman"/>
-          <w:b/>
-          <w:bCs/>
-          <w:color w:val="0D0D0D"/>
-        </w:rPr>
-        <w:t>Expected Output:</w:t>
-      </w:r>
-    </w:p>
-    <w:p>
-      <w:pPr>
-        <w:spacing w:line="360" w:lineRule="auto"/>
-        <w:jc w:val="both"/>
-        <w:rPr>
-          <w:rFonts w:ascii="Times New Roman" w:eastAsia="Times New Roman" w:hAnsi="Times New Roman" w:cs="Times New Roman"/>
-          <w:color w:val="0D0D0D"/>
-        </w:rPr>
-      </w:pPr>
-      <w:r>
-        <w:rPr>
-          <w:rFonts w:ascii="Times New Roman" w:eastAsia="Times New Roman" w:hAnsi="Times New Roman" w:cs="Times New Roman"/>
-          <w:color w:val="0D0D0D"/>
-        </w:rPr>
-        <w:t>A positive integer representing the new process ID.</w:t>
-      </w:r>
-    </w:p>
-    <w:p>
-      <w:pPr>
-        <w:spacing w:line="360" w:lineRule="auto"/>
-        <w:jc w:val="both"/>
-        <w:rPr>
-          <w:rFonts w:ascii="Times New Roman" w:eastAsia="Times New Roman" w:hAnsi="Times New Roman" w:cs="Times New Roman"/>
-          <w:color w:val="0D0D0D"/>
-        </w:rPr>
-      </w:pPr>
-    </w:p>
-    <w:p>
-      <w:pPr>
-        <w:spacing w:line="360" w:lineRule="auto"/>
-        <w:jc w:val="both"/>
-        <w:rPr>
-          <w:rFonts w:ascii="Times New Roman" w:eastAsia="Times New Roman" w:hAnsi="Times New Roman" w:cs="Times New Roman"/>
-          <w:color w:val="0D0D0D"/>
-        </w:rPr>
-      </w:pPr>
-    </w:p>
-    <w:p>
-      <w:pPr>
-        <w:spacing w:line="360" w:lineRule="auto"/>
-        <w:jc w:val="both"/>
-        <w:rPr>
-          <w:rFonts w:ascii="Times New Roman" w:eastAsia="Times New Roman" w:hAnsi="Times New Roman" w:cs="Times New Roman"/>
-          <w:b/>
-          <w:bCs/>
-          <w:color w:val="0D0D0D"/>
-          <w:u w:val="single"/>
-        </w:rPr>
-      </w:pPr>
-      <w:r>
-        <w:rPr>
-          <w:rFonts w:ascii="Times New Roman" w:eastAsia="Times New Roman" w:hAnsi="Times New Roman" w:cs="Times New Roman"/>
-          <w:b/>
-          <w:bCs/>
-          <w:color w:val="0D0D0D"/>
-          <w:u w:val="single"/>
-        </w:rPr>
-        <w:t>Case 2: Invalid File Descriptor</w:t>
-      </w:r>
-    </w:p>
-    <w:p>
-      <w:pPr>
-        <w:spacing w:line="360" w:lineRule="auto"/>
-        <w:jc w:val="both"/>
-        <w:rPr>
-          <w:rFonts w:ascii="Times New Roman" w:eastAsia="Times New Roman" w:hAnsi="Times New Roman" w:cs="Times New Roman"/>
-          <w:b/>
-          <w:bCs/>
-          <w:color w:val="0D0D0D"/>
-        </w:rPr>
-      </w:pPr>
-      <w:r>
-        <w:rPr>
-          <w:rFonts w:ascii="Times New Roman" w:eastAsia="Times New Roman" w:hAnsi="Times New Roman" w:cs="Times New Roman"/>
-          <w:b/>
-          <w:bCs/>
-          <w:color w:val="0D0D0D"/>
-        </w:rPr>
-        <w:t>Input:</w:t>
-      </w:r>
-    </w:p>
-    <w:p>
-      <w:pPr>
-        <w:spacing w:line="360" w:lineRule="auto"/>
-        <w:jc w:val="both"/>
-        <w:rPr>
-          <w:rFonts w:ascii="Times New Roman" w:eastAsia="Times New Roman" w:hAnsi="Times New Roman" w:cs="Times New Roman"/>
-          <w:color w:val="0D0D0D"/>
-        </w:rPr>
-      </w:pPr>
-      <w:r>
-        <w:rPr>
-          <w:rFonts w:ascii="Times New Roman" w:eastAsia="Times New Roman" w:hAnsi="Times New Roman" w:cs="Times New Roman"/>
-          <w:color w:val="0D0D0D"/>
-        </w:rPr>
-        <w:t>An invalid file descriptor (e.g., -1).</w:t>
-      </w:r>
-    </w:p>
-    <w:p>
-      <w:pPr>
-        <w:spacing w:line="360" w:lineRule="auto"/>
-        <w:jc w:val="both"/>
-        <w:rPr>
-          <w:rFonts w:ascii="Times New Roman" w:eastAsia="Times New Roman" w:hAnsi="Times New Roman" w:cs="Times New Roman"/>
-          <w:color w:val="0D0D0D"/>
-        </w:rPr>
-      </w:pPr>
-      <w:r>
-        <w:rPr>
-          <w:rFonts w:ascii="Times New Roman" w:eastAsia="Times New Roman" w:hAnsi="Times New Roman" w:cs="Times New Roman"/>
-          <w:color w:val="0D0D0D"/>
-        </w:rPr>
-        <w:t>An argument count and array of arguments.</w:t>
-      </w:r>
-    </w:p>
-    <w:p>
-      <w:pPr>
-        <w:spacing w:line="360" w:lineRule="auto"/>
-        <w:jc w:val="both"/>
-        <w:rPr>
-          <w:rFonts w:ascii="Times New Roman" w:eastAsia="Times New Roman" w:hAnsi="Times New Roman" w:cs="Times New Roman"/>
-          <w:color w:val="0D0D0D"/>
-        </w:rPr>
-      </w:pPr>
-      <w:r>
-        <w:rPr>
-          <w:rFonts w:ascii="Times New Roman" w:eastAsia="Times New Roman" w:hAnsi="Times New Roman" w:cs="Times New Roman"/>
-          <w:color w:val="0D0D0D"/>
-        </w:rPr>
-        <w:t>A priority value.</w:t>
-      </w:r>
-    </w:p>
-    <w:p>
-      <w:pPr>
-        <w:spacing w:line="360" w:lineRule="auto"/>
-        <w:jc w:val="both"/>
-        <w:rPr>
-          <w:rFonts w:ascii="Times New Roman" w:eastAsia="Times New Roman" w:hAnsi="Times New Roman" w:cs="Times New Roman"/>
-          <w:color w:val="0D0D0D"/>
-        </w:rPr>
-      </w:pPr>
-    </w:p>
-    <w:p>
-      <w:pPr>
-        <w:spacing w:line="360" w:lineRule="auto"/>
-        <w:jc w:val="both"/>
-        <w:rPr>
-          <w:rFonts w:ascii="Times New Roman" w:eastAsia="Times New Roman" w:hAnsi="Times New Roman" w:cs="Times New Roman"/>
-          <w:b/>
-          <w:bCs/>
-          <w:color w:val="0D0D0D"/>
-        </w:rPr>
-      </w:pPr>
-      <w:r>
-        <w:rPr>
-          <w:rFonts w:ascii="Times New Roman" w:eastAsia="Times New Roman" w:hAnsi="Times New Roman" w:cs="Times New Roman"/>
-          <w:b/>
-          <w:bCs/>
-          <w:color w:val="0D0D0D"/>
-        </w:rPr>
-        <w:t>Expected Output:</w:t>
-      </w:r>
-    </w:p>
-    <w:p>
-      <w:pPr>
-        <w:spacing w:line="360" w:lineRule="auto"/>
-        <w:jc w:val="both"/>
-        <w:rPr>
-          <w:rFonts w:ascii="Times New Roman" w:eastAsia="Times New Roman" w:hAnsi="Times New Roman" w:cs="Times New Roman"/>
-          <w:color w:val="0D0D0D"/>
-        </w:rPr>
-      </w:pPr>
-      <w:r>
-        <w:rPr>
-          <w:rFonts w:ascii="Times New Roman" w:eastAsia="Times New Roman" w:hAnsi="Times New Roman" w:cs="Times New Roman"/>
-          <w:color w:val="0D0D0D"/>
-        </w:rPr>
-        <w:t>KERROR_INVALID_OBJECT, a predefined error code indicating an invalid object (assuming it is a negative integer).</w:t>
-      </w:r>
-    </w:p>
-    <w:p>
-      <w:pPr>
-        <w:spacing w:line="360" w:lineRule="auto"/>
-        <w:jc w:val="both"/>
-        <w:rPr>
-          <w:rFonts w:ascii="Times New Roman" w:eastAsia="Times New Roman" w:hAnsi="Times New Roman" w:cs="Times New Roman"/>
-          <w:color w:val="0D0D0D"/>
-          <w:highlight w:val="white"/>
-        </w:rPr>
-      </w:pPr>
-    </w:p>
-    <w:p>
-      <w:pPr>
-        <w:spacing w:line="360" w:lineRule="auto"/>
-        <w:jc w:val="both"/>
-        <w:rPr>
-          <w:rFonts w:ascii="Times New Roman" w:eastAsia="Times New Roman" w:hAnsi="Times New Roman" w:cs="Times New Roman"/>
-          <w:b/>
-          <w:bCs/>
-          <w:color w:val="0D0D0D"/>
-          <w:u w:val="single"/>
-        </w:rPr>
-      </w:pPr>
-      <w:r>
-        <w:rPr>
-          <w:rFonts w:ascii="Times New Roman" w:eastAsia="Times New Roman" w:hAnsi="Times New Roman" w:cs="Times New Roman"/>
-          <w:b/>
-          <w:bCs/>
-          <w:color w:val="0D0D0D"/>
-          <w:u w:val="single"/>
-        </w:rPr>
-        <w:t>Case 3: Process Run Error (Hypothetical)</w:t>
-      </w:r>
-    </w:p>
-    <w:p>
-      <w:pPr>
-        <w:spacing w:line="360" w:lineRule="auto"/>
-        <w:jc w:val="both"/>
-        <w:rPr>
-          <w:rFonts w:ascii="Times New Roman" w:eastAsia="Times New Roman" w:hAnsi="Times New Roman" w:cs="Times New Roman"/>
-          <w:color w:val="0D0D0D"/>
-        </w:rPr>
-      </w:pPr>
-      <w:r>
-        <w:rPr>
-          <w:rFonts w:ascii="Times New Roman" w:eastAsia="Times New Roman" w:hAnsi="Times New Roman" w:cs="Times New Roman"/>
-          <w:color w:val="0D0D0D"/>
-        </w:rPr>
-        <w:t>Assuming further error checking is implemented in the missing parts of the function:</w:t>
-      </w:r>
-    </w:p>
-    <w:p>
-      <w:pPr>
-        <w:spacing w:line="360" w:lineRule="auto"/>
-        <w:jc w:val="both"/>
-        <w:rPr>
-          <w:rFonts w:ascii="Times New Roman" w:eastAsia="Times New Roman" w:hAnsi="Times New Roman" w:cs="Times New Roman"/>
-          <w:color w:val="0D0D0D"/>
-        </w:rPr>
-      </w:pPr>
-    </w:p>
-    <w:p>
-      <w:pPr>
-        <w:spacing w:line="360" w:lineRule="auto"/>
-        <w:jc w:val="both"/>
-        <w:rPr>
-          <w:rFonts w:ascii="Times New Roman" w:eastAsia="Times New Roman" w:hAnsi="Times New Roman" w:cs="Times New Roman"/>
-          <w:b/>
-          <w:bCs/>
-          <w:color w:val="0D0D0D"/>
-        </w:rPr>
-      </w:pPr>
-      <w:r>
-        <w:rPr>
-          <w:rFonts w:ascii="Times New Roman" w:eastAsia="Times New Roman" w:hAnsi="Times New Roman" w:cs="Times New Roman"/>
-          <w:b/>
-          <w:bCs/>
-          <w:color w:val="0D0D0D"/>
-        </w:rPr>
-        <w:t>Input:</w:t>
-      </w:r>
-    </w:p>
-    <w:p>
-      <w:pPr>
-        <w:spacing w:line="360" w:lineRule="auto"/>
-        <w:jc w:val="both"/>
-        <w:rPr>
-          <w:rFonts w:ascii="Times New Roman" w:eastAsia="Times New Roman" w:hAnsi="Times New Roman" w:cs="Times New Roman"/>
-          <w:color w:val="0D0D0D"/>
-        </w:rPr>
-      </w:pPr>
-      <w:r>
-        <w:rPr>
-          <w:rFonts w:ascii="Times New Roman" w:eastAsia="Times New Roman" w:hAnsi="Times New Roman" w:cs="Times New Roman"/>
-          <w:color w:val="0D0D0D"/>
-        </w:rPr>
-        <w:t>A valid file descriptor.</w:t>
-      </w:r>
-    </w:p>
-    <w:p>
-      <w:pPr>
-        <w:spacing w:line="360" w:lineRule="auto"/>
-        <w:jc w:val="both"/>
-        <w:rPr>
-          <w:rFonts w:ascii="Times New Roman" w:eastAsia="Times New Roman" w:hAnsi="Times New Roman" w:cs="Times New Roman"/>
-          <w:color w:val="0D0D0D"/>
-        </w:rPr>
-      </w:pPr>
-      <w:r>
-        <w:rPr>
-          <w:rFonts w:ascii="Times New Roman" w:eastAsia="Times New Roman" w:hAnsi="Times New Roman" w:cs="Times New Roman"/>
-          <w:color w:val="0D0D0D"/>
-        </w:rPr>
-        <w:t>An argument count and array of arguments.</w:t>
-      </w:r>
-    </w:p>
-    <w:p>
-      <w:pPr>
-        <w:spacing w:line="360" w:lineRule="auto"/>
-        <w:jc w:val="both"/>
-        <w:rPr>
-          <w:rFonts w:ascii="Times New Roman" w:eastAsia="Times New Roman" w:hAnsi="Times New Roman" w:cs="Times New Roman"/>
-          <w:color w:val="0D0D0D"/>
-        </w:rPr>
-      </w:pPr>
-      <w:r>
-        <w:rPr>
-          <w:rFonts w:ascii="Times New Roman" w:eastAsia="Times New Roman" w:hAnsi="Times New Roman" w:cs="Times New Roman"/>
-          <w:color w:val="0D0D0D"/>
-        </w:rPr>
-        <w:t>A priority value.</w:t>
-      </w:r>
-    </w:p>
-    <w:p>
-      <w:pPr>
-        <w:spacing w:line="360" w:lineRule="auto"/>
-        <w:jc w:val="both"/>
-        <w:rPr>
-          <w:rFonts w:ascii="Times New Roman" w:eastAsia="Times New Roman" w:hAnsi="Times New Roman" w:cs="Times New Roman"/>
-          <w:color w:val="0D0D0D"/>
-        </w:rPr>
-      </w:pPr>
-    </w:p>
-    <w:p>
-      <w:pPr>
-        <w:spacing w:line="360" w:lineRule="auto"/>
-        <w:jc w:val="both"/>
-        <w:rPr>
-          <w:rFonts w:ascii="Times New Roman" w:eastAsia="Times New Roman" w:hAnsi="Times New Roman" w:cs="Times New Roman"/>
-          <w:b/>
-          <w:bCs/>
-          <w:color w:val="0D0D0D"/>
-        </w:rPr>
-      </w:pPr>
-      <w:r>
-        <w:rPr>
-          <w:rFonts w:ascii="Times New Roman" w:eastAsia="Times New Roman" w:hAnsi="Times New Roman" w:cs="Times New Roman"/>
-          <w:b/>
-          <w:bCs/>
-          <w:color w:val="0D0D0D"/>
-        </w:rPr>
-        <w:t>Expected Output:</w:t>
-      </w:r>
-    </w:p>
-    <w:p>
-      <w:pPr>
-        <w:spacing w:line="360" w:lineRule="auto"/>
-        <w:jc w:val="both"/>
-        <w:rPr>
-          <w:rFonts w:ascii="Times New Roman" w:eastAsia="Times New Roman" w:hAnsi="Times New Roman" w:cs="Times New Roman"/>
-          <w:color w:val="0D0D0D"/>
-          <w:highlight w:val="white"/>
-        </w:rPr>
-      </w:pPr>
-      <w:r>
-        <w:rPr>
-          <w:rFonts w:ascii="Times New Roman" w:eastAsia="Times New Roman" w:hAnsi="Times New Roman" w:cs="Times New Roman"/>
-          <w:color w:val="0D0D0D"/>
-        </w:rPr>
-        <w:t>A negative integer representing an error code if process creation fails for any reason (e.g., insufficient privileges).</w:t>
-      </w:r>
-    </w:p>
-    <w:p>
-      <w:pPr>
-        <w:spacing w:line="360" w:lineRule="auto"/>
-        <w:jc w:val="both"/>
-        <w:rPr>
-          <w:rFonts w:ascii="Times New Roman" w:eastAsia="Times New Roman" w:hAnsi="Times New Roman" w:cs="Times New Roman"/>
-          <w:b/>
-          <w:color w:val="0D0D0D"/>
-          <w:sz w:val="26"/>
-          <w:szCs w:val="26"/>
-          <w:highlight w:val="white"/>
-        </w:rPr>
-      </w:pPr>
-    </w:p>
-    <w:p>
-      <w:pPr>
-        <w:spacing w:line="360" w:lineRule="auto"/>
-        <w:jc w:val="both"/>
-        <w:rPr>
-          <w:rFonts w:ascii="Times New Roman" w:eastAsia="Times New Roman" w:hAnsi="Times New Roman" w:cs="Times New Roman"/>
-          <w:b/>
-          <w:color w:val="0D0D0D"/>
-          <w:sz w:val="26"/>
-          <w:szCs w:val="26"/>
-          <w:highlight w:val="white"/>
-        </w:rPr>
-      </w:pPr>
-    </w:p>
-    <w:p>
-      <w:pPr>
-        <w:spacing w:line="360" w:lineRule="auto"/>
-        <w:jc w:val="both"/>
-        <w:rPr>
-          <w:rFonts w:ascii="Times New Roman" w:eastAsia="Times New Roman" w:hAnsi="Times New Roman" w:cs="Times New Roman"/>
-          <w:b/>
-          <w:color w:val="0D0D0D"/>
-          <w:sz w:val="26"/>
-          <w:szCs w:val="26"/>
-          <w:highlight w:val="white"/>
-        </w:rPr>
-      </w:pPr>
-    </w:p>
-    <w:p>
-      <w:pPr>
-        <w:spacing w:line="360" w:lineRule="auto"/>
-        <w:jc w:val="both"/>
-        <w:rPr>
-          <w:rFonts w:ascii="Times New Roman" w:eastAsia="Times New Roman" w:hAnsi="Times New Roman" w:cs="Times New Roman"/>
-          <w:b/>
-          <w:color w:val="0D0D0D"/>
-          <w:sz w:val="26"/>
-          <w:szCs w:val="26"/>
-          <w:highlight w:val="white"/>
-        </w:rPr>
-      </w:pPr>
     </w:p>
     <w:p>
       <w:pPr>
@@ -7083,7 +7338,7 @@
                     <pic:cNvPicPr preferRelativeResize="0"/>
                   </pic:nvPicPr>
                   <pic:blipFill>
-                    <a:blip r:embed="rId22"/>
+                    <a:blip r:embed="rId28"/>
                     <a:srcRect b="4650"/>
                     <a:stretch>
                       <a:fillRect/>
@@ -7113,26 +7368,197 @@
         <w:rPr>
           <w:rFonts w:ascii="Times New Roman" w:eastAsia="Times New Roman" w:hAnsi="Times New Roman" w:cs="Times New Roman"/>
           <w:b/>
-        </w:rPr>
-      </w:pPr>
-    </w:p>
-    <w:p>
-      <w:pPr>
-        <w:spacing w:line="360" w:lineRule="auto"/>
-        <w:jc w:val="both"/>
-        <w:rPr>
-          <w:rFonts w:ascii="Times New Roman" w:eastAsia="Times New Roman" w:hAnsi="Times New Roman" w:cs="Times New Roman"/>
-        </w:rPr>
-      </w:pPr>
-    </w:p>
-    <w:p>
-      <w:pPr>
-        <w:pStyle w:val="Heading1"/>
-        <w:spacing w:line="360" w:lineRule="auto"/>
-        <w:rPr>
-          <w:rFonts w:ascii="Times New Roman" w:eastAsia="Times New Roman" w:hAnsi="Times New Roman" w:cs="Times New Roman"/>
-          <w:b/>
-          <w:bCs/>
+          <w:bCs/>
+        </w:rPr>
+      </w:pPr>
+      <w:r>
+        <w:rPr>
+          <w:rFonts w:ascii="Times New Roman" w:eastAsia="Times New Roman" w:hAnsi="Times New Roman" w:cs="Times New Roman"/>
+          <w:b/>
+          <w:bCs/>
+        </w:rPr>
+        <w:t xml:space="preserve">Input: </w:t>
+      </w:r>
+    </w:p>
+    <w:p>
+      <w:pPr>
+        <w:shd w:val="clear" w:color="auto" w:fill="1F1F1F"/>
+        <w:spacing w:line="360" w:lineRule="auto"/>
+        <w:jc w:val="both"/>
+        <w:rPr>
+          <w:rFonts w:ascii="Times New Roman" w:eastAsia="Courier New" w:hAnsi="Times New Roman" w:cs="Times New Roman"/>
+          <w:color w:val="CCCCCC"/>
+        </w:rPr>
+      </w:pPr>
+      <w:proofErr w:type="spellStart"/>
+      <w:proofErr w:type="gramStart"/>
+      <w:r>
+        <w:rPr>
+          <w:rFonts w:ascii="Times New Roman" w:eastAsia="Courier New" w:hAnsi="Times New Roman" w:cs="Times New Roman"/>
+          <w:color w:val="569CD6"/>
+        </w:rPr>
+        <w:t>runForSeconds</w:t>
+      </w:r>
+      <w:proofErr w:type="spellEnd"/>
+      <w:r>
+        <w:rPr>
+          <w:rFonts w:ascii="Times New Roman" w:eastAsia="Courier New" w:hAnsi="Times New Roman" w:cs="Times New Roman"/>
+          <w:color w:val="569CD6"/>
+        </w:rPr>
+        <w:t>(</w:t>
+      </w:r>
+      <w:proofErr w:type="gramEnd"/>
+      <w:r>
+        <w:rPr>
+          <w:rFonts w:ascii="Times New Roman" w:eastAsia="Courier New" w:hAnsi="Times New Roman" w:cs="Times New Roman"/>
+          <w:color w:val="569CD6"/>
+        </w:rPr>
+        <w:t>5)</w:t>
+      </w:r>
+      <w:r>
+        <w:rPr>
+          <w:rFonts w:ascii="Times New Roman" w:eastAsia="Courier New" w:hAnsi="Times New Roman" w:cs="Times New Roman"/>
+          <w:color w:val="CCCCCC"/>
+        </w:rPr>
+        <w:t>;</w:t>
+      </w:r>
+    </w:p>
+    <w:p>
+      <w:pPr>
+        <w:spacing w:line="360" w:lineRule="auto"/>
+        <w:jc w:val="both"/>
+        <w:rPr>
+          <w:rFonts w:ascii="Times New Roman" w:eastAsia="Times New Roman" w:hAnsi="Times New Roman" w:cs="Times New Roman"/>
+        </w:rPr>
+      </w:pPr>
+      <w:proofErr w:type="gramStart"/>
+      <w:r>
+        <w:rPr>
+          <w:rFonts w:ascii="Times New Roman" w:eastAsia="Times New Roman" w:hAnsi="Times New Roman" w:cs="Times New Roman"/>
+        </w:rPr>
+        <w:t>Assuming that</w:t>
+      </w:r>
+      <w:proofErr w:type="gramEnd"/>
+      <w:r>
+        <w:rPr>
+          <w:rFonts w:ascii="Times New Roman" w:eastAsia="Times New Roman" w:hAnsi="Times New Roman" w:cs="Times New Roman"/>
+        </w:rPr>
+        <w:t xml:space="preserve"> the </w:t>
+      </w:r>
+      <w:proofErr w:type="spellStart"/>
+      <w:r>
+        <w:rPr>
+          <w:rFonts w:ascii="Times New Roman" w:eastAsia="Times New Roman" w:hAnsi="Times New Roman" w:cs="Times New Roman"/>
+        </w:rPr>
+        <w:t>pid</w:t>
+      </w:r>
+      <w:proofErr w:type="spellEnd"/>
+      <w:r>
+        <w:rPr>
+          <w:rFonts w:ascii="Times New Roman" w:eastAsia="Times New Roman" w:hAnsi="Times New Roman" w:cs="Times New Roman"/>
+        </w:rPr>
+        <w:t xml:space="preserve"> generate from the </w:t>
+      </w:r>
+      <w:proofErr w:type="spellStart"/>
+      <w:r>
+        <w:rPr>
+          <w:rFonts w:ascii="Times New Roman" w:eastAsia="Times New Roman" w:hAnsi="Times New Roman" w:cs="Times New Roman"/>
+        </w:rPr>
+        <w:t>create_process</w:t>
+      </w:r>
+      <w:proofErr w:type="spellEnd"/>
+      <w:r>
+        <w:rPr>
+          <w:rFonts w:ascii="Times New Roman" w:eastAsia="Times New Roman" w:hAnsi="Times New Roman" w:cs="Times New Roman"/>
+        </w:rPr>
+        <w:t xml:space="preserve"> is “1234”: </w:t>
+      </w:r>
+    </w:p>
+    <w:p>
+      <w:pPr>
+        <w:spacing w:line="360" w:lineRule="auto"/>
+        <w:jc w:val="both"/>
+        <w:rPr>
+          <w:rFonts w:ascii="Times New Roman" w:eastAsia="Times New Roman" w:hAnsi="Times New Roman" w:cs="Times New Roman"/>
+          <w:b/>
+          <w:bCs/>
+        </w:rPr>
+      </w:pPr>
+      <w:r>
+        <w:rPr>
+          <w:rFonts w:ascii="Times New Roman" w:eastAsia="Times New Roman" w:hAnsi="Times New Roman" w:cs="Times New Roman"/>
+          <w:b/>
+          <w:bCs/>
+        </w:rPr>
+        <w:t xml:space="preserve">Output: </w:t>
+      </w:r>
+    </w:p>
+    <w:p>
+      <w:pPr>
+        <w:shd w:val="clear" w:color="auto" w:fill="1F1F1F"/>
+        <w:spacing w:line="360" w:lineRule="auto"/>
+        <w:jc w:val="both"/>
+        <w:rPr>
+          <w:rFonts w:ascii="Times New Roman" w:eastAsia="Courier New" w:hAnsi="Times New Roman" w:cs="Times New Roman"/>
+          <w:color w:val="CCCCCC"/>
+        </w:rPr>
+      </w:pPr>
+      <w:r>
+        <w:rPr>
+          <w:rFonts w:ascii="Times New Roman" w:eastAsia="Courier New" w:hAnsi="Times New Roman" w:cs="Times New Roman"/>
+          <w:color w:val="CCCCCC"/>
+        </w:rPr>
+        <w:t xml:space="preserve">process2 with </w:t>
+      </w:r>
+      <w:proofErr w:type="spellStart"/>
+      <w:r>
+        <w:rPr>
+          <w:rFonts w:ascii="Times New Roman" w:eastAsia="Courier New" w:hAnsi="Times New Roman" w:cs="Times New Roman"/>
+          <w:color w:val="CCCCCC"/>
+        </w:rPr>
+        <w:t>pid</w:t>
+      </w:r>
+      <w:proofErr w:type="spellEnd"/>
+      <w:r>
+        <w:rPr>
+          <w:rFonts w:ascii="Times New Roman" w:eastAsia="Courier New" w:hAnsi="Times New Roman" w:cs="Times New Roman"/>
+          <w:color w:val="CCCCCC"/>
+        </w:rPr>
+        <w:t xml:space="preserve">: 1234 </w:t>
+      </w:r>
+      <w:proofErr w:type="gramStart"/>
+      <w:r>
+        <w:rPr>
+          <w:rFonts w:ascii="Times New Roman" w:eastAsia="Courier New" w:hAnsi="Times New Roman" w:cs="Times New Roman"/>
+          <w:color w:val="CCCCCC"/>
+        </w:rPr>
+        <w:t>done</w:t>
+      </w:r>
+      <w:proofErr w:type="gramEnd"/>
+      <w:r>
+        <w:rPr>
+          <w:rFonts w:ascii="Times New Roman" w:eastAsia="Courier New" w:hAnsi="Times New Roman" w:cs="Times New Roman"/>
+          <w:color w:val="CCCCCC"/>
+        </w:rPr>
+        <w:t xml:space="preserve"> </w:t>
+      </w:r>
+    </w:p>
+    <w:p>
+      <w:pPr>
+        <w:spacing w:line="360" w:lineRule="auto"/>
+        <w:jc w:val="both"/>
+        <w:rPr>
+          <w:rFonts w:ascii="Times New Roman" w:eastAsia="Times New Roman" w:hAnsi="Times New Roman" w:cs="Times New Roman"/>
+        </w:rPr>
+      </w:pPr>
+    </w:p>
+    <w:p>
+      <w:pPr>
+        <w:rPr>
+          <w:rFonts w:ascii="Times New Roman" w:eastAsia="Times New Roman" w:hAnsi="Times New Roman" w:cs="Times New Roman"/>
+          <w:b/>
+          <w:bCs/>
+          <w:color w:val="2F5496" w:themeColor="accent1" w:themeShade="BF"/>
           <w:sz w:val="36"/>
           <w:szCs w:val="36"/>
         </w:rPr>
@@ -7146,6 +7572,30 @@
           <w:sz w:val="36"/>
           <w:szCs w:val="36"/>
         </w:rPr>
+        <w:br w:type="page"/>
+      </w:r>
+    </w:p>
+    <w:p>
+      <w:pPr>
+        <w:pStyle w:val="Heading1"/>
+        <w:spacing w:line="360" w:lineRule="auto"/>
+        <w:rPr>
+          <w:rFonts w:ascii="Times New Roman" w:eastAsia="Times New Roman" w:hAnsi="Times New Roman" w:cs="Times New Roman"/>
+          <w:b/>
+          <w:bCs/>
+          <w:sz w:val="36"/>
+          <w:szCs w:val="36"/>
+        </w:rPr>
+      </w:pPr>
+      <w:r>
+        <w:rPr>
+          <w:rFonts w:ascii="Times New Roman" w:eastAsia="Times New Roman" w:hAnsi="Times New Roman" w:cs="Times New Roman"/>
+          <w:b/>
+          <w:bCs/>
+          <w:sz w:val="36"/>
+          <w:szCs w:val="36"/>
+        </w:rPr>
+        <w:lastRenderedPageBreak/>
         <w:t>Problem 2</w:t>
       </w:r>
       <w:bookmarkEnd w:id="14"/>
@@ -7378,98 +7828,10 @@
           <w:sz w:val="28"/>
           <w:szCs w:val="28"/>
         </w:rPr>
-        <w:lastRenderedPageBreak/>
         <w:t>Creating the Named Pipe:</w:t>
       </w:r>
       <w:bookmarkEnd w:id="19"/>
-    </w:p>
-    <w:p>
-      <w:pPr>
-        <w:spacing w:line="360" w:lineRule="auto"/>
-        <w:jc w:val="both"/>
-        <w:rPr>
-          <w:rFonts w:ascii="Times New Roman" w:eastAsia="Times New Roman" w:hAnsi="Times New Roman" w:cs="Times New Roman"/>
-        </w:rPr>
-      </w:pPr>
-      <w:r>
-        <w:rPr>
-          <w:rFonts w:ascii="Times New Roman" w:eastAsia="Times New Roman" w:hAnsi="Times New Roman" w:cs="Times New Roman"/>
-          <w:b/>
-          <w:bCs/>
-        </w:rPr>
-        <w:t>Create a File:</w:t>
-      </w:r>
-      <w:r>
-        <w:rPr>
-          <w:rFonts w:ascii="Times New Roman" w:eastAsia="Times New Roman" w:hAnsi="Times New Roman" w:cs="Times New Roman"/>
-        </w:rPr>
-        <w:t xml:space="preserve"> First, a file is created in the file system. This isn’t a regular file; it's a placeholder that represents the named pipe.</w:t>
-      </w:r>
-    </w:p>
-    <w:p>
-      <w:pPr>
-        <w:spacing w:line="360" w:lineRule="auto"/>
-        <w:jc w:val="both"/>
-        <w:rPr>
-          <w:rFonts w:ascii="Times New Roman" w:eastAsia="Times New Roman" w:hAnsi="Times New Roman" w:cs="Times New Roman"/>
-        </w:rPr>
-      </w:pPr>
-      <w:r>
-        <w:rPr>
-          <w:rFonts w:ascii="Times New Roman" w:eastAsia="Times New Roman" w:hAnsi="Times New Roman" w:cs="Times New Roman"/>
-          <w:b/>
-          <w:bCs/>
-        </w:rPr>
-        <w:t>Create a Pipe</w:t>
-      </w:r>
-      <w:r>
-        <w:rPr>
-          <w:rFonts w:ascii="Times New Roman" w:eastAsia="Times New Roman" w:hAnsi="Times New Roman" w:cs="Times New Roman"/>
-        </w:rPr>
-        <w:t>: Alongside the file, a pipe mechanism is created in the background. This pipe isn't visible like files in a folder but is a part of the system's way of handling data flow.</w:t>
-      </w:r>
-    </w:p>
-    <w:p>
-      <w:pPr>
-        <w:spacing w:line="360" w:lineRule="auto"/>
-        <w:jc w:val="both"/>
-        <w:rPr>
-          <w:rFonts w:ascii="Times New Roman" w:eastAsia="Times New Roman" w:hAnsi="Times New Roman" w:cs="Times New Roman"/>
-        </w:rPr>
-      </w:pPr>
-      <w:r>
-        <w:rPr>
-          <w:rFonts w:ascii="Times New Roman" w:eastAsia="Times New Roman" w:hAnsi="Times New Roman" w:cs="Times New Roman"/>
-          <w:b/>
-          <w:bCs/>
-        </w:rPr>
-        <w:t>Map Them Together:</w:t>
-      </w:r>
-      <w:r>
-        <w:rPr>
-          <w:rFonts w:ascii="Times New Roman" w:eastAsia="Times New Roman" w:hAnsi="Times New Roman" w:cs="Times New Roman"/>
-        </w:rPr>
-        <w:t xml:space="preserve"> The file and the pipe are then linked or "mapped" together. This means that whenever a program interacts with the file, it’s </w:t>
-      </w:r>
-      <w:proofErr w:type="gramStart"/>
-      <w:r>
-        <w:rPr>
-          <w:rFonts w:ascii="Times New Roman" w:eastAsia="Times New Roman" w:hAnsi="Times New Roman" w:cs="Times New Roman"/>
-        </w:rPr>
-        <w:t>actually sending</w:t>
-      </w:r>
-      <w:proofErr w:type="gramEnd"/>
-      <w:r>
-        <w:rPr>
-          <w:rFonts w:ascii="Times New Roman" w:eastAsia="Times New Roman" w:hAnsi="Times New Roman" w:cs="Times New Roman"/>
-        </w:rPr>
-        <w:t xml:space="preserve"> or receiving data through the pipe.</w:t>
-      </w:r>
-    </w:p>
-    <w:p>
-      <w:pPr>
-        <w:pStyle w:val="Heading3"/>
-        <w:spacing w:line="360" w:lineRule="auto"/>
+      <w:r>
         <w:rPr>
           <w:rFonts w:ascii="Times New Roman" w:eastAsia="Times New Roman" w:hAnsi="Times New Roman" w:cs="Times New Roman"/>
           <w:b/>
@@ -7477,9 +7839,96 @@
           <w:sz w:val="28"/>
           <w:szCs w:val="28"/>
         </w:rPr>
-      </w:pPr>
-      <w:bookmarkStart w:id="20" w:name="_Toc164381679"/>
-      <w:r>
+        <w:t xml:space="preserve"> </w:t>
+      </w:r>
+    </w:p>
+    <w:p>
+      <w:pPr>
+        <w:spacing w:line="360" w:lineRule="auto"/>
+        <w:jc w:val="both"/>
+        <w:rPr>
+          <w:rFonts w:ascii="Times New Roman" w:eastAsia="Times New Roman" w:hAnsi="Times New Roman" w:cs="Times New Roman"/>
+        </w:rPr>
+      </w:pPr>
+      <w:r>
+        <w:rPr>
+          <w:rFonts w:ascii="Times New Roman" w:eastAsia="Times New Roman" w:hAnsi="Times New Roman" w:cs="Times New Roman"/>
+          <w:b/>
+          <w:bCs/>
+        </w:rPr>
+        <w:t>Create a File:</w:t>
+      </w:r>
+      <w:r>
+        <w:rPr>
+          <w:rFonts w:ascii="Times New Roman" w:eastAsia="Times New Roman" w:hAnsi="Times New Roman" w:cs="Times New Roman"/>
+        </w:rPr>
+        <w:t xml:space="preserve"> First, a file is created in the file system. This isn’t a regular file; it's a placeholder that represents the named pipe.</w:t>
+      </w:r>
+    </w:p>
+    <w:p>
+      <w:pPr>
+        <w:spacing w:line="360" w:lineRule="auto"/>
+        <w:jc w:val="both"/>
+        <w:rPr>
+          <w:rFonts w:ascii="Times New Roman" w:eastAsia="Times New Roman" w:hAnsi="Times New Roman" w:cs="Times New Roman"/>
+        </w:rPr>
+      </w:pPr>
+      <w:r>
+        <w:rPr>
+          <w:rFonts w:ascii="Times New Roman" w:eastAsia="Times New Roman" w:hAnsi="Times New Roman" w:cs="Times New Roman"/>
+          <w:b/>
+          <w:bCs/>
+        </w:rPr>
+        <w:t>Create a Pipe</w:t>
+      </w:r>
+      <w:r>
+        <w:rPr>
+          <w:rFonts w:ascii="Times New Roman" w:eastAsia="Times New Roman" w:hAnsi="Times New Roman" w:cs="Times New Roman"/>
+        </w:rPr>
+        <w:t>: Alongside the file, a pipe mechanism is created in the background. This pipe isn't visible like files in a folder but is a part of the system's way of handling data flow.</w:t>
+      </w:r>
+    </w:p>
+    <w:p>
+      <w:pPr>
+        <w:spacing w:line="360" w:lineRule="auto"/>
+        <w:jc w:val="both"/>
+        <w:rPr>
+          <w:rFonts w:ascii="Times New Roman" w:eastAsia="Times New Roman" w:hAnsi="Times New Roman" w:cs="Times New Roman"/>
+        </w:rPr>
+      </w:pPr>
+      <w:r>
+        <w:rPr>
+          <w:rFonts w:ascii="Times New Roman" w:eastAsia="Times New Roman" w:hAnsi="Times New Roman" w:cs="Times New Roman"/>
+          <w:b/>
+          <w:bCs/>
+        </w:rPr>
+        <w:t>Map Them Together:</w:t>
+      </w:r>
+      <w:r>
+        <w:rPr>
+          <w:rFonts w:ascii="Times New Roman" w:eastAsia="Times New Roman" w:hAnsi="Times New Roman" w:cs="Times New Roman"/>
+        </w:rPr>
+        <w:t xml:space="preserve"> The file and the pipe are then linked or "mapped" together. This means that whenever a program interacts with the file, it’s </w:t>
+      </w:r>
+      <w:proofErr w:type="gramStart"/>
+      <w:r>
+        <w:rPr>
+          <w:rFonts w:ascii="Times New Roman" w:eastAsia="Times New Roman" w:hAnsi="Times New Roman" w:cs="Times New Roman"/>
+        </w:rPr>
+        <w:t>actually sending</w:t>
+      </w:r>
+      <w:proofErr w:type="gramEnd"/>
+      <w:r>
+        <w:rPr>
+          <w:rFonts w:ascii="Times New Roman" w:eastAsia="Times New Roman" w:hAnsi="Times New Roman" w:cs="Times New Roman"/>
+        </w:rPr>
+        <w:t xml:space="preserve"> or receiving data through the pipe.</w:t>
+      </w:r>
+    </w:p>
+    <w:p>
+      <w:pPr>
+        <w:pStyle w:val="Heading3"/>
+        <w:spacing w:line="360" w:lineRule="auto"/>
         <w:rPr>
           <w:rFonts w:ascii="Times New Roman" w:eastAsia="Times New Roman" w:hAnsi="Times New Roman" w:cs="Times New Roman"/>
           <w:b/>
@@ -7487,83 +7936,9 @@
           <w:sz w:val="28"/>
           <w:szCs w:val="28"/>
         </w:rPr>
-        <w:t>Using the Named Pipe:</w:t>
-      </w:r>
-      <w:bookmarkEnd w:id="20"/>
-    </w:p>
-    <w:p>
-      <w:pPr>
-        <w:spacing w:line="360" w:lineRule="auto"/>
-        <w:jc w:val="both"/>
-        <w:rPr>
-          <w:rFonts w:ascii="Times New Roman" w:eastAsia="Times New Roman" w:hAnsi="Times New Roman" w:cs="Times New Roman"/>
-        </w:rPr>
-      </w:pPr>
-      <w:r>
-        <w:rPr>
-          <w:rFonts w:ascii="Times New Roman" w:eastAsia="Times New Roman" w:hAnsi="Times New Roman" w:cs="Times New Roman"/>
-          <w:b/>
-          <w:bCs/>
-        </w:rPr>
-        <w:t>Open:</w:t>
-      </w:r>
-      <w:r>
-        <w:rPr>
-          <w:rFonts w:ascii="Times New Roman" w:eastAsia="Times New Roman" w:hAnsi="Times New Roman" w:cs="Times New Roman"/>
-        </w:rPr>
-        <w:t xml:space="preserve"> Programs that need to communicate will open this named pipe (like opening a file) to send or receive data.</w:t>
-      </w:r>
-    </w:p>
-    <w:p>
-      <w:pPr>
-        <w:spacing w:line="360" w:lineRule="auto"/>
-        <w:jc w:val="both"/>
-        <w:rPr>
-          <w:rFonts w:ascii="Times New Roman" w:eastAsia="Times New Roman" w:hAnsi="Times New Roman" w:cs="Times New Roman"/>
-        </w:rPr>
-      </w:pPr>
-      <w:r>
-        <w:rPr>
-          <w:rFonts w:ascii="Times New Roman" w:eastAsia="Times New Roman" w:hAnsi="Times New Roman" w:cs="Times New Roman"/>
-          <w:b/>
-          <w:bCs/>
-        </w:rPr>
-        <w:t>Read/Write:</w:t>
-      </w:r>
-      <w:r>
-        <w:rPr>
-          <w:rFonts w:ascii="Times New Roman" w:eastAsia="Times New Roman" w:hAnsi="Times New Roman" w:cs="Times New Roman"/>
-        </w:rPr>
-        <w:t xml:space="preserve"> Data can be written to or read from the pipe. If a program writes data, it sends it through the pipe. If a program reads, it receives whatever data is sent from another program.</w:t>
-      </w:r>
-    </w:p>
-    <w:p>
-      <w:pPr>
-        <w:spacing w:line="360" w:lineRule="auto"/>
-        <w:jc w:val="both"/>
-        <w:rPr>
-          <w:rFonts w:ascii="Times New Roman" w:eastAsia="Times New Roman" w:hAnsi="Times New Roman" w:cs="Times New Roman"/>
-        </w:rPr>
-      </w:pPr>
-      <w:r>
-        <w:rPr>
-          <w:rFonts w:ascii="Times New Roman" w:eastAsia="Times New Roman" w:hAnsi="Times New Roman" w:cs="Times New Roman"/>
-          <w:b/>
-          <w:bCs/>
-        </w:rPr>
-        <w:t>Close:</w:t>
-      </w:r>
-      <w:r>
-        <w:rPr>
-          <w:rFonts w:ascii="Times New Roman" w:eastAsia="Times New Roman" w:hAnsi="Times New Roman" w:cs="Times New Roman"/>
-        </w:rPr>
-        <w:t xml:space="preserve"> Once the communication is done, the pipe can be closed, just like closing a file.</w:t>
-      </w:r>
-    </w:p>
-    <w:p>
-      <w:pPr>
-        <w:pStyle w:val="Heading3"/>
-        <w:spacing w:line="360" w:lineRule="auto"/>
+      </w:pPr>
+      <w:bookmarkStart w:id="20" w:name="_Toc164381679"/>
+      <w:r>
         <w:rPr>
           <w:rFonts w:ascii="Times New Roman" w:eastAsia="Times New Roman" w:hAnsi="Times New Roman" w:cs="Times New Roman"/>
           <w:b/>
@@ -7571,9 +7946,83 @@
           <w:sz w:val="28"/>
           <w:szCs w:val="28"/>
         </w:rPr>
-      </w:pPr>
-      <w:bookmarkStart w:id="21" w:name="_Toc164381680"/>
-      <w:r>
+        <w:t>Using the Named Pipe:</w:t>
+      </w:r>
+      <w:bookmarkEnd w:id="20"/>
+    </w:p>
+    <w:p>
+      <w:pPr>
+        <w:spacing w:line="360" w:lineRule="auto"/>
+        <w:jc w:val="both"/>
+        <w:rPr>
+          <w:rFonts w:ascii="Times New Roman" w:eastAsia="Times New Roman" w:hAnsi="Times New Roman" w:cs="Times New Roman"/>
+        </w:rPr>
+      </w:pPr>
+      <w:r>
+        <w:rPr>
+          <w:rFonts w:ascii="Times New Roman" w:eastAsia="Times New Roman" w:hAnsi="Times New Roman" w:cs="Times New Roman"/>
+          <w:b/>
+          <w:bCs/>
+        </w:rPr>
+        <w:t>Open:</w:t>
+      </w:r>
+      <w:r>
+        <w:rPr>
+          <w:rFonts w:ascii="Times New Roman" w:eastAsia="Times New Roman" w:hAnsi="Times New Roman" w:cs="Times New Roman"/>
+        </w:rPr>
+        <w:t xml:space="preserve"> Programs that need to communicate will open this named pipe (like opening a file) to send or receive data.</w:t>
+      </w:r>
+    </w:p>
+    <w:p>
+      <w:pPr>
+        <w:spacing w:line="360" w:lineRule="auto"/>
+        <w:jc w:val="both"/>
+        <w:rPr>
+          <w:rFonts w:ascii="Times New Roman" w:eastAsia="Times New Roman" w:hAnsi="Times New Roman" w:cs="Times New Roman"/>
+        </w:rPr>
+      </w:pPr>
+      <w:r>
+        <w:rPr>
+          <w:rFonts w:ascii="Times New Roman" w:eastAsia="Times New Roman" w:hAnsi="Times New Roman" w:cs="Times New Roman"/>
+          <w:b/>
+          <w:bCs/>
+        </w:rPr>
+        <w:t>Read/Write:</w:t>
+      </w:r>
+      <w:r>
+        <w:rPr>
+          <w:rFonts w:ascii="Times New Roman" w:eastAsia="Times New Roman" w:hAnsi="Times New Roman" w:cs="Times New Roman"/>
+        </w:rPr>
+        <w:t xml:space="preserve"> Data can be written to or read from the pipe. If a program writes data, it sends it through the pipe. If a program reads, it receives whatever data is sent from another program.</w:t>
+      </w:r>
+    </w:p>
+    <w:p>
+      <w:pPr>
+        <w:spacing w:line="360" w:lineRule="auto"/>
+        <w:jc w:val="both"/>
+        <w:rPr>
+          <w:rFonts w:ascii="Times New Roman" w:eastAsia="Times New Roman" w:hAnsi="Times New Roman" w:cs="Times New Roman"/>
+        </w:rPr>
+      </w:pPr>
+      <w:r>
+        <w:rPr>
+          <w:rFonts w:ascii="Times New Roman" w:eastAsia="Times New Roman" w:hAnsi="Times New Roman" w:cs="Times New Roman"/>
+          <w:b/>
+          <w:bCs/>
+        </w:rPr>
+        <w:t>Close:</w:t>
+      </w:r>
+      <w:r>
+        <w:rPr>
+          <w:rFonts w:ascii="Times New Roman" w:eastAsia="Times New Roman" w:hAnsi="Times New Roman" w:cs="Times New Roman"/>
+        </w:rPr>
+        <w:t xml:space="preserve"> Once the communication is done, the pipe can be closed, just like closing a file.</w:t>
+      </w:r>
+    </w:p>
+    <w:p>
+      <w:pPr>
+        <w:pStyle w:val="Heading3"/>
+        <w:spacing w:line="360" w:lineRule="auto"/>
         <w:rPr>
           <w:rFonts w:ascii="Times New Roman" w:eastAsia="Times New Roman" w:hAnsi="Times New Roman" w:cs="Times New Roman"/>
           <w:b/>
@@ -7581,6 +8030,16 @@
           <w:sz w:val="28"/>
           <w:szCs w:val="28"/>
         </w:rPr>
+      </w:pPr>
+      <w:bookmarkStart w:id="21" w:name="_Toc164381680"/>
+      <w:r>
+        <w:rPr>
+          <w:rFonts w:ascii="Times New Roman" w:eastAsia="Times New Roman" w:hAnsi="Times New Roman" w:cs="Times New Roman"/>
+          <w:b/>
+          <w:bCs/>
+          <w:sz w:val="28"/>
+          <w:szCs w:val="28"/>
+        </w:rPr>
         <w:t>Deleting the Named Pipe:</w:t>
       </w:r>
       <w:bookmarkEnd w:id="21"/>
@@ -7612,6 +8071,7 @@
         <w:rPr>
           <w:rFonts w:ascii="Times New Roman" w:eastAsia="Times New Roman" w:hAnsi="Times New Roman" w:cs="Times New Roman"/>
         </w:rPr>
+        <w:lastRenderedPageBreak/>
         <w:t>The beauty of this system lies in its simplicity and efficiency for allowing programs to interact with each other without needing to create more complex communication setups. It's like setting up a mailbox that programs can drop messages into or pick messages up from, facilitating easy and effective communication.</w:t>
       </w:r>
     </w:p>
@@ -7716,22 +8176,6 @@
           <w:color w:val="000000"/>
         </w:rPr>
         <w:t xml:space="preserve">In this part of the report, we have compiled the functions added, in terms of the file names. </w:t>
-      </w:r>
-    </w:p>
-    <w:p>
-      <w:pPr>
-        <w:spacing w:line="360" w:lineRule="auto"/>
-        <w:rPr>
-          <w:rFonts w:ascii="Times New Roman" w:eastAsia="Times New Roman" w:hAnsi="Times New Roman" w:cs="Times New Roman"/>
-          <w:b/>
-          <w:color w:val="000000"/>
-        </w:rPr>
-      </w:pPr>
-      <w:r>
-        <w:rPr>
-          <w:rFonts w:ascii="Times New Roman" w:hAnsi="Times New Roman" w:cs="Times New Roman"/>
-        </w:rPr>
-        <w:br w:type="page"/>
       </w:r>
     </w:p>
     <w:p>
@@ -8399,6 +8843,7 @@
           <w:sz w:val="28"/>
           <w:szCs w:val="28"/>
         </w:rPr>
+        <w:lastRenderedPageBreak/>
         <w:t>3.3 ‘</w:t>
       </w:r>
       <w:proofErr w:type="spellStart"/>
@@ -8710,7 +9155,6 @@
           <w:b/>
           <w:color w:val="0C0C0C"/>
         </w:rPr>
-        <w:lastRenderedPageBreak/>
         <w:t>Input:</w:t>
       </w:r>
       <w:r>
@@ -9317,6 +9761,7 @@
           <w:sz w:val="28"/>
           <w:szCs w:val="28"/>
         </w:rPr>
+        <w:lastRenderedPageBreak/>
         <w:t xml:space="preserve">3.7 </w:t>
       </w:r>
       <w:proofErr w:type="spellStart"/>
@@ -9624,7 +10069,6 @@
           <w:rFonts w:ascii="Times New Roman" w:eastAsia="Times New Roman" w:hAnsi="Times New Roman" w:cs="Times New Roman"/>
           <w:color w:val="0C0C0C"/>
         </w:rPr>
-        <w:lastRenderedPageBreak/>
         <w:t>Output: Number of bytes read (depends on available data)</w:t>
       </w:r>
     </w:p>
@@ -10200,6 +10644,7 @@
           <w:b/>
           <w:bCs/>
         </w:rPr>
+        <w:lastRenderedPageBreak/>
         <w:t>Input:</w:t>
       </w:r>
       <w:r>
@@ -10300,8 +10745,9 @@
           <w:sz w:val="28"/>
           <w:szCs w:val="28"/>
         </w:rPr>
-        <w:t>clos</w:t>
-      </w:r>
+        <w:t>close</w:t>
+      </w:r>
+      <w:proofErr w:type="spellEnd"/>
       <w:r>
         <w:rPr>
           <w:rStyle w:val="pl-en"/>
@@ -10311,42 +10757,19 @@
           <w:sz w:val="28"/>
           <w:szCs w:val="28"/>
         </w:rPr>
-        <w:t>e</w:t>
-      </w:r>
-      <w:proofErr w:type="spellEnd"/>
-      <w:r>
-        <w:rPr>
-          <w:rStyle w:val="pl-en"/>
+        <w:t>(</w:t>
+      </w:r>
+      <w:proofErr w:type="gramEnd"/>
+      <w:r>
+        <w:rPr>
+          <w:rStyle w:val="pl-smi"/>
           <w:rFonts w:ascii="Times New Roman" w:hAnsi="Times New Roman" w:cs="Times New Roman"/>
           <w:b/>
           <w:bCs/>
           <w:sz w:val="28"/>
           <w:szCs w:val="28"/>
         </w:rPr>
-        <w:t>(</w:t>
-      </w:r>
-      <w:proofErr w:type="gramEnd"/>
-      <w:r>
-        <w:rPr>
-          <w:rStyle w:val="pl-smi"/>
-          <w:rFonts w:ascii="Times New Roman" w:hAnsi="Times New Roman" w:cs="Times New Roman"/>
-          <w:b/>
-          <w:bCs/>
-          <w:sz w:val="28"/>
-          <w:szCs w:val="28"/>
-        </w:rPr>
-        <w:t>in</w:t>
-      </w:r>
-      <w:r>
-        <w:rPr>
-          <w:rStyle w:val="pl-smi"/>
-          <w:rFonts w:ascii="Times New Roman" w:hAnsi="Times New Roman" w:cs="Times New Roman"/>
-          <w:b/>
-          <w:bCs/>
-          <w:sz w:val="28"/>
-          <w:szCs w:val="28"/>
-        </w:rPr>
-        <w:t xml:space="preserve">t </w:t>
+        <w:t xml:space="preserve">int </w:t>
       </w:r>
       <w:proofErr w:type="spellStart"/>
       <w:r>
@@ -10359,8 +10782,9 @@
           <w:sz w:val="28"/>
           <w:szCs w:val="28"/>
         </w:rPr>
-        <w:t>f</w:t>
-      </w:r>
+        <w:t>fd</w:t>
+      </w:r>
+      <w:proofErr w:type="spellEnd"/>
       <w:r>
         <w:rPr>
           <w:rStyle w:val="pl-s1"/>
@@ -10371,22 +10795,17 @@
           <w:sz w:val="28"/>
           <w:szCs w:val="28"/>
         </w:rPr>
-        <w:t>d</w:t>
-      </w:r>
-      <w:proofErr w:type="spellEnd"/>
-      <w:r>
-        <w:rPr>
-          <w:rStyle w:val="pl-s1"/>
+        <w:t>)</w:t>
+      </w:r>
+      <w:bookmarkEnd w:id="43"/>
+    </w:p>
+    <w:p>
+      <w:pPr>
+        <w:spacing w:line="360" w:lineRule="auto"/>
+        <w:rPr>
           <w:rFonts w:ascii="Times New Roman" w:hAnsi="Times New Roman" w:cs="Times New Roman"/>
-          <w:b/>
-          <w:bCs/>
-          <w:color w:val="1F2328"/>
-          <w:sz w:val="28"/>
-          <w:szCs w:val="28"/>
-        </w:rPr>
-        <w:t>)</w:t>
-      </w:r>
-      <w:bookmarkEnd w:id="43"/>
+        </w:rPr>
+      </w:pPr>
     </w:p>
     <w:p>
       <w:pPr>
@@ -10403,28 +10822,28 @@
           <w:rFonts w:ascii="Times New Roman" w:hAnsi="Times New Roman" w:cs="Times New Roman"/>
         </w:rPr>
       </w:pPr>
-    </w:p>
-    <w:p>
-      <w:pPr>
-        <w:spacing w:line="360" w:lineRule="auto"/>
+      <w:r>
         <w:rPr>
           <w:rFonts w:ascii="Times New Roman" w:hAnsi="Times New Roman" w:cs="Times New Roman"/>
-        </w:rPr>
-      </w:pPr>
+          <w:b/>
+          <w:bCs/>
+        </w:rPr>
+        <w:t>Purpose:</w:t>
+      </w:r>
       <w:r>
         <w:rPr>
           <w:rFonts w:ascii="Times New Roman" w:hAnsi="Times New Roman" w:cs="Times New Roman"/>
-          <w:b/>
-          <w:bCs/>
-        </w:rPr>
-        <w:t>Purpose:</w:t>
-      </w:r>
-      <w:r>
+        </w:rPr>
+        <w:t xml:space="preserve"> Closes a named pipe and releases its resources.</w:t>
+      </w:r>
+    </w:p>
+    <w:p>
+      <w:pPr>
+        <w:spacing w:line="360" w:lineRule="auto"/>
         <w:rPr>
           <w:rFonts w:ascii="Times New Roman" w:hAnsi="Times New Roman" w:cs="Times New Roman"/>
         </w:rPr>
-        <w:t xml:space="preserve"> Closes a named pipe and releases its resources.</w:t>
-      </w:r>
+      </w:pPr>
     </w:p>
     <w:p>
       <w:pPr>
@@ -10433,21 +10852,12 @@
           <w:rFonts w:ascii="Times New Roman" w:hAnsi="Times New Roman" w:cs="Times New Roman"/>
         </w:rPr>
       </w:pPr>
-    </w:p>
-    <w:p>
-      <w:pPr>
-        <w:spacing w:line="360" w:lineRule="auto"/>
+      <w:r>
         <w:rPr>
           <w:rFonts w:ascii="Times New Roman" w:hAnsi="Times New Roman" w:cs="Times New Roman"/>
-        </w:rPr>
-      </w:pPr>
-      <w:r>
-        <w:rPr>
-          <w:rFonts w:ascii="Times New Roman" w:hAnsi="Times New Roman" w:cs="Times New Roman"/>
-          <w:b/>
-          <w:bCs/>
-        </w:rPr>
-        <w:lastRenderedPageBreak/>
+          <w:b/>
+          <w:bCs/>
+        </w:rPr>
         <w:t>Input:</w:t>
       </w:r>
       <w:r>
@@ -10501,6 +10911,44 @@
     </w:sectPr>
   </w:body>
 </w:document>
+</file>
+
+<file path=word/endnotes.xml><?xml version="1.0" encoding="utf-8"?>
+<w:endnotes xmlns:wpc="http://schemas.microsoft.com/office/word/2010/wordprocessingCanvas" xmlns:cx="http://schemas.microsoft.com/office/drawing/2014/chartex" xmlns:cx1="http://schemas.microsoft.com/office/drawing/2015/9/8/chartex" xmlns:cx2="http://schemas.microsoft.com/office/drawing/2015/10/21/chartex" xmlns:cx3="http://schemas.microsoft.com/office/drawing/2016/5/9/chartex" xmlns:cx4="http://schemas.microsoft.com/office/drawing/2016/5/10/chartex" xmlns:cx5="http://schemas.microsoft.com/office/drawing/2016/5/11/chartex" xmlns:cx6="http://schemas.microsoft.com/office/drawing/2016/5/12/chartex" xmlns:cx7="http://schemas.microsoft.com/office/drawing/2016/5/13/chartex" xmlns:cx8="http://schemas.microsoft.com/office/drawing/2016/5/14/chartex" xmlns:mc="http://schemas.openxmlformats.org/markup-compatibility/2006" xmlns:aink="http://schemas.microsoft.com/office/drawing/2016/ink" xmlns:am3d="http://schemas.microsoft.com/office/drawing/2017/model3d" xmlns:o="urn:schemas-microsoft-com:office:office" xmlns:oel="http://schemas.microsoft.com/office/2019/extlst" xmlns:r="http://schemas.openxmlformats.org/officeDocument/2006/relationships" xmlns:m="http://schemas.openxmlformats.org/officeDocument/2006/math" xmlns:v="urn:schemas-microsoft-com:vml" xmlns:wp14="http://schemas.microsoft.com/office/word/2010/wordprocessingDrawing" xmlns:wp="http://schemas.openxmlformats.org/drawingml/2006/wordprocessingDrawing" xmlns:w10="urn:schemas-microsoft-com:office:word" xmlns:w="http://schemas.openxmlformats.org/wordprocessingml/2006/main" xmlns:w14="http://schemas.microsoft.com/office/word/2010/wordml" xmlns:w15="http://schemas.microsoft.com/office/word/2012/wordml" xmlns:w16cex="http://schemas.microsoft.com/office/word/2018/wordml/cex" xmlns:w16cid="http://schemas.microsoft.com/office/word/2016/wordml/cid" xmlns:w16="http://schemas.microsoft.com/office/word/2018/wordml" xmlns:w16sdtdh="http://schemas.microsoft.com/office/word/2020/wordml/sdtdatahash" xmlns:w16se="http://schemas.microsoft.com/office/word/2015/wordml/symex" xmlns:wpg="http://schemas.microsoft.com/office/word/2010/wordprocessingGroup" xmlns:wpi="http://schemas.microsoft.com/office/word/2010/wordprocessingInk" xmlns:wne="http://schemas.microsoft.com/office/word/2006/wordml" xmlns:wps="http://schemas.microsoft.com/office/word/2010/wordprocessingShape" mc:Ignorable="w14 w15 w16se w16cid w16 w16cex w16sdtdh wp14">
+  <w:endnote w:type="separator" w:id="-1">
+    <w:p>
+      <w:r>
+        <w:separator/>
+      </w:r>
+    </w:p>
+  </w:endnote>
+  <w:endnote w:type="continuationSeparator" w:id="0">
+    <w:p>
+      <w:r>
+        <w:continuationSeparator/>
+      </w:r>
+    </w:p>
+  </w:endnote>
+</w:endnotes>
+</file>
+
+<file path=word/footnotes.xml><?xml version="1.0" encoding="utf-8"?>
+<w:footnotes xmlns:wpc="http://schemas.microsoft.com/office/word/2010/wordprocessingCanvas" xmlns:cx="http://schemas.microsoft.com/office/drawing/2014/chartex" xmlns:cx1="http://schemas.microsoft.com/office/drawing/2015/9/8/chartex" xmlns:cx2="http://schemas.microsoft.com/office/drawing/2015/10/21/chartex" xmlns:cx3="http://schemas.microsoft.com/office/drawing/2016/5/9/chartex" xmlns:cx4="http://schemas.microsoft.com/office/drawing/2016/5/10/chartex" xmlns:cx5="http://schemas.microsoft.com/office/drawing/2016/5/11/chartex" xmlns:cx6="http://schemas.microsoft.com/office/drawing/2016/5/12/chartex" xmlns:cx7="http://schemas.microsoft.com/office/drawing/2016/5/13/chartex" xmlns:cx8="http://schemas.microsoft.com/office/drawing/2016/5/14/chartex" xmlns:mc="http://schemas.openxmlformats.org/markup-compatibility/2006" xmlns:aink="http://schemas.microsoft.com/office/drawing/2016/ink" xmlns:am3d="http://schemas.microsoft.com/office/drawing/2017/model3d" xmlns:o="urn:schemas-microsoft-com:office:office" xmlns:oel="http://schemas.microsoft.com/office/2019/extlst" xmlns:r="http://schemas.openxmlformats.org/officeDocument/2006/relationships" xmlns:m="http://schemas.openxmlformats.org/officeDocument/2006/math" xmlns:v="urn:schemas-microsoft-com:vml" xmlns:wp14="http://schemas.microsoft.com/office/word/2010/wordprocessingDrawing" xmlns:wp="http://schemas.openxmlformats.org/drawingml/2006/wordprocessingDrawing" xmlns:w10="urn:schemas-microsoft-com:office:word" xmlns:w="http://schemas.openxmlformats.org/wordprocessingml/2006/main" xmlns:w14="http://schemas.microsoft.com/office/word/2010/wordml" xmlns:w15="http://schemas.microsoft.com/office/word/2012/wordml" xmlns:w16cex="http://schemas.microsoft.com/office/word/2018/wordml/cex" xmlns:w16cid="http://schemas.microsoft.com/office/word/2016/wordml/cid" xmlns:w16="http://schemas.microsoft.com/office/word/2018/wordml" xmlns:w16sdtdh="http://schemas.microsoft.com/office/word/2020/wordml/sdtdatahash" xmlns:w16se="http://schemas.microsoft.com/office/word/2015/wordml/symex" xmlns:wpg="http://schemas.microsoft.com/office/word/2010/wordprocessingGroup" xmlns:wpi="http://schemas.microsoft.com/office/word/2010/wordprocessingInk" xmlns:wne="http://schemas.microsoft.com/office/word/2006/wordml" xmlns:wps="http://schemas.microsoft.com/office/word/2010/wordprocessingShape" mc:Ignorable="w14 w15 w16se w16cid w16 w16cex w16sdtdh wp14">
+  <w:footnote w:type="separator" w:id="-1">
+    <w:p>
+      <w:r>
+        <w:separator/>
+      </w:r>
+    </w:p>
+  </w:footnote>
+  <w:footnote w:type="continuationSeparator" w:id="0">
+    <w:p>
+      <w:r>
+        <w:continuationSeparator/>
+      </w:r>
+    </w:p>
+  </w:footnote>
+</w:footnotes>
 </file>
 
 <file path=word/numbering.xml><?xml version="1.0" encoding="utf-8"?>
@@ -10584,8 +11032,124 @@
       </w:pPr>
     </w:lvl>
   </w:abstractNum>
+  <w:abstractNum w:abstractNumId="1" w15:restartNumberingAfterBreak="0">
+    <w:nsid w:val="0CA0014A"/>
+    <w:multiLevelType w:val="hybridMultilevel"/>
+    <w:tmpl w:val="54804AA6"/>
+    <w:lvl w:ilvl="0" w:tplc="04090001">
+      <w:start w:val="1"/>
+      <w:numFmt w:val="bullet"/>
+      <w:lvlText w:val=""/>
+      <w:lvlJc w:val="left"/>
+      <w:pPr>
+        <w:ind w:left="720" w:hanging="360"/>
+      </w:pPr>
+      <w:rPr>
+        <w:rFonts w:ascii="Symbol" w:hAnsi="Symbol" w:hint="default"/>
+      </w:rPr>
+    </w:lvl>
+    <w:lvl w:ilvl="1" w:tplc="04090003" w:tentative="1">
+      <w:start w:val="1"/>
+      <w:numFmt w:val="bullet"/>
+      <w:lvlText w:val="o"/>
+      <w:lvlJc w:val="left"/>
+      <w:pPr>
+        <w:ind w:left="1440" w:hanging="360"/>
+      </w:pPr>
+      <w:rPr>
+        <w:rFonts w:ascii="Courier New" w:hAnsi="Courier New" w:hint="default"/>
+      </w:rPr>
+    </w:lvl>
+    <w:lvl w:ilvl="2" w:tplc="04090005" w:tentative="1">
+      <w:start w:val="1"/>
+      <w:numFmt w:val="bullet"/>
+      <w:lvlText w:val=""/>
+      <w:lvlJc w:val="left"/>
+      <w:pPr>
+        <w:ind w:left="2160" w:hanging="360"/>
+      </w:pPr>
+      <w:rPr>
+        <w:rFonts w:ascii="Wingdings" w:hAnsi="Wingdings" w:hint="default"/>
+      </w:rPr>
+    </w:lvl>
+    <w:lvl w:ilvl="3" w:tplc="04090001" w:tentative="1">
+      <w:start w:val="1"/>
+      <w:numFmt w:val="bullet"/>
+      <w:lvlText w:val=""/>
+      <w:lvlJc w:val="left"/>
+      <w:pPr>
+        <w:ind w:left="2880" w:hanging="360"/>
+      </w:pPr>
+      <w:rPr>
+        <w:rFonts w:ascii="Symbol" w:hAnsi="Symbol" w:hint="default"/>
+      </w:rPr>
+    </w:lvl>
+    <w:lvl w:ilvl="4" w:tplc="04090003" w:tentative="1">
+      <w:start w:val="1"/>
+      <w:numFmt w:val="bullet"/>
+      <w:lvlText w:val="o"/>
+      <w:lvlJc w:val="left"/>
+      <w:pPr>
+        <w:ind w:left="3600" w:hanging="360"/>
+      </w:pPr>
+      <w:rPr>
+        <w:rFonts w:ascii="Courier New" w:hAnsi="Courier New" w:hint="default"/>
+      </w:rPr>
+    </w:lvl>
+    <w:lvl w:ilvl="5" w:tplc="04090005" w:tentative="1">
+      <w:start w:val="1"/>
+      <w:numFmt w:val="bullet"/>
+      <w:lvlText w:val=""/>
+      <w:lvlJc w:val="left"/>
+      <w:pPr>
+        <w:ind w:left="4320" w:hanging="360"/>
+      </w:pPr>
+      <w:rPr>
+        <w:rFonts w:ascii="Wingdings" w:hAnsi="Wingdings" w:hint="default"/>
+      </w:rPr>
+    </w:lvl>
+    <w:lvl w:ilvl="6" w:tplc="04090001" w:tentative="1">
+      <w:start w:val="1"/>
+      <w:numFmt w:val="bullet"/>
+      <w:lvlText w:val=""/>
+      <w:lvlJc w:val="left"/>
+      <w:pPr>
+        <w:ind w:left="5040" w:hanging="360"/>
+      </w:pPr>
+      <w:rPr>
+        <w:rFonts w:ascii="Symbol" w:hAnsi="Symbol" w:hint="default"/>
+      </w:rPr>
+    </w:lvl>
+    <w:lvl w:ilvl="7" w:tplc="04090003" w:tentative="1">
+      <w:start w:val="1"/>
+      <w:numFmt w:val="bullet"/>
+      <w:lvlText w:val="o"/>
+      <w:lvlJc w:val="left"/>
+      <w:pPr>
+        <w:ind w:left="5760" w:hanging="360"/>
+      </w:pPr>
+      <w:rPr>
+        <w:rFonts w:ascii="Courier New" w:hAnsi="Courier New" w:hint="default"/>
+      </w:rPr>
+    </w:lvl>
+    <w:lvl w:ilvl="8" w:tplc="04090005" w:tentative="1">
+      <w:start w:val="1"/>
+      <w:numFmt w:val="bullet"/>
+      <w:lvlText w:val=""/>
+      <w:lvlJc w:val="left"/>
+      <w:pPr>
+        <w:ind w:left="6480" w:hanging="360"/>
+      </w:pPr>
+      <w:rPr>
+        <w:rFonts w:ascii="Wingdings" w:hAnsi="Wingdings" w:hint="default"/>
+      </w:rPr>
+    </w:lvl>
+  </w:abstractNum>
   <w:num w:numId="1" w16cid:durableId="1945459571">
     <w:abstractNumId w:val="0"/>
+  </w:num>
+  <w:num w:numId="2" w16cid:durableId="1123884463">
+    <w:abstractNumId w:val="1"/>
   </w:num>
 </w:numbering>
 </file>
@@ -11511,6 +12075,48 @@
     <w:basedOn w:val="DefaultParagraphFont"/>
     <w:rsid w:val="00EC670B"/>
   </w:style>
+  <w:style w:type="paragraph" w:styleId="Header">
+    <w:name w:val="header"/>
+    <w:basedOn w:val="Normal"/>
+    <w:link w:val="HeaderChar"/>
+    <w:uiPriority w:val="99"/>
+    <w:unhideWhenUsed/>
+    <w:rsid w:val="000D5642"/>
+    <w:pPr>
+      <w:tabs>
+        <w:tab w:val="center" w:pos="4680"/>
+        <w:tab w:val="right" w:pos="9360"/>
+      </w:tabs>
+    </w:pPr>
+  </w:style>
+  <w:style w:type="character" w:customStyle="1" w:styleId="HeaderChar">
+    <w:name w:val="Header Char"/>
+    <w:basedOn w:val="DefaultParagraphFont"/>
+    <w:link w:val="Header"/>
+    <w:uiPriority w:val="99"/>
+    <w:rsid w:val="000D5642"/>
+  </w:style>
+  <w:style w:type="paragraph" w:styleId="Footer">
+    <w:name w:val="footer"/>
+    <w:basedOn w:val="Normal"/>
+    <w:link w:val="FooterChar"/>
+    <w:uiPriority w:val="99"/>
+    <w:unhideWhenUsed/>
+    <w:rsid w:val="000D5642"/>
+    <w:pPr>
+      <w:tabs>
+        <w:tab w:val="center" w:pos="4680"/>
+        <w:tab w:val="right" w:pos="9360"/>
+      </w:tabs>
+    </w:pPr>
+  </w:style>
+  <w:style w:type="character" w:customStyle="1" w:styleId="FooterChar">
+    <w:name w:val="Footer Char"/>
+    <w:basedOn w:val="DefaultParagraphFont"/>
+    <w:link w:val="Footer"/>
+    <w:uiPriority w:val="99"/>
+    <w:rsid w:val="000D5642"/>
+  </w:style>
 </w:styles>
 </file>
 

</xml_diff>